<commit_message>
Update my patent file.
</commit_message>
<xml_diff>
--- a/4-Patent/一种微火工品爆轰温度场测试及三维重构方法/一种微火工品爆轰温度场测试及三维重构方法.docx
+++ b/4-Patent/一种微火工品爆轰温度场测试及三维重构方法/一种微火工品爆轰温度场测试及三维重构方法.docx
@@ -25,7 +25,21 @@
         <w:rPr>
           <w:rFonts w:ascii="宋体" w:hAnsi="宋体" w:hint="eastAsia"/>
         </w:rPr>
-        <w:t>、一种微火工品爆轰温度场测试及三维重构方法，其特征在于，所述的测试重构方法包括：光纤耦合激光器，</w:t>
+        <w:t>、一种</w:t>
+      </w:r>
+      <w:proofErr w:type="gramStart"/>
+      <w:r>
+        <w:rPr>
+          <w:rFonts w:ascii="宋体" w:hAnsi="宋体" w:hint="eastAsia"/>
+        </w:rPr>
+        <w:t>微火工</w:t>
+      </w:r>
+      <w:proofErr w:type="gramEnd"/>
+      <w:r>
+        <w:rPr>
+          <w:rFonts w:ascii="宋体" w:hAnsi="宋体" w:hint="eastAsia"/>
+        </w:rPr>
+        <w:t>品爆轰温度场测试及三维重构方法，其特征在于，所述的测试重构方法包括：光纤耦合激光器，</w:t>
       </w:r>
       <w:r>
         <w:rPr>
@@ -99,13 +113,7 @@
         <w:rPr>
           <w:rFonts w:ascii="宋体" w:hAnsi="宋体" w:hint="eastAsia"/>
         </w:rPr>
-        <w:t>光纤分束器输出端连接，透射式纹影系统按照夹角为</w:t>
-      </w:r>
-      <w:r>
-        <w:rPr>
-          <w:rFonts w:ascii="宋体" w:hAnsi="宋体" w:hint="eastAsia"/>
-        </w:rPr>
-        <w:t>120</w:t>
+        <w:t>光纤分束器输出端连接，透射式纹影系统按照夹角为120</w:t>
       </w:r>
       <w:r>
         <w:rPr>
@@ -117,7 +125,21 @@
         <w:rPr>
           <w:rFonts w:ascii="宋体" w:hAnsi="宋体" w:hint="eastAsia"/>
         </w:rPr>
-        <w:t>排列分布，中间放置微火工品，作为爆轰温度场产生源；</w:t>
+        <w:t>排列分布，中间放置</w:t>
+      </w:r>
+      <w:proofErr w:type="gramStart"/>
+      <w:r>
+        <w:rPr>
+          <w:rFonts w:ascii="宋体" w:hAnsi="宋体" w:hint="eastAsia"/>
+        </w:rPr>
+        <w:t>微火工</w:t>
+      </w:r>
+      <w:proofErr w:type="gramEnd"/>
+      <w:r>
+        <w:rPr>
+          <w:rFonts w:ascii="宋体" w:hAnsi="宋体" w:hint="eastAsia"/>
+        </w:rPr>
+        <w:t>品，作为爆轰温度场产生源；</w:t>
       </w:r>
     </w:p>
     <w:p>
@@ -228,7 +250,19 @@
         <w:rPr>
           <w:rFonts w:ascii="宋体" w:hAnsi="宋体" w:hint="eastAsia"/>
         </w:rPr>
-        <w:t>光纤分束器，得到三束功率</w:t>
+        <w:t>光纤分束器，得到三束</w:t>
+      </w:r>
+      <w:r>
+        <w:rPr>
+          <w:rFonts w:ascii="宋体" w:hAnsi="宋体" w:hint="eastAsia"/>
+        </w:rPr>
+        <w:t>光</w:t>
+      </w:r>
+      <w:r>
+        <w:rPr>
+          <w:rFonts w:ascii="宋体" w:hAnsi="宋体" w:hint="eastAsia"/>
+        </w:rPr>
+        <w:t>功率</w:t>
       </w:r>
       <w:r>
         <w:rPr>
@@ -278,11 +312,19 @@
         </w:rPr>
         <w:t>获得</w:t>
       </w:r>
-      <w:r>
-        <w:rPr>
-          <w:rFonts w:ascii="宋体" w:hAnsi="宋体" w:hint="eastAsia"/>
-        </w:rPr>
-        <w:t>微火工品爆轰三维温度场。</w:t>
+      <w:proofErr w:type="gramStart"/>
+      <w:r>
+        <w:rPr>
+          <w:rFonts w:ascii="宋体" w:hAnsi="宋体" w:hint="eastAsia"/>
+        </w:rPr>
+        <w:t>微火工</w:t>
+      </w:r>
+      <w:proofErr w:type="gramEnd"/>
+      <w:r>
+        <w:rPr>
+          <w:rFonts w:ascii="宋体" w:hAnsi="宋体" w:hint="eastAsia"/>
+        </w:rPr>
+        <w:t>品爆轰三维温度场。</w:t>
       </w:r>
     </w:p>
     <w:p>
@@ -299,8 +341,16 @@
         <w:rPr>
           <w:rFonts w:ascii="宋体" w:hAnsi="宋体" w:hint="eastAsia"/>
         </w:rPr>
-        <w:t>、如权利</w:t>
-      </w:r>
+        <w:t>、</w:t>
+      </w:r>
+      <w:proofErr w:type="gramStart"/>
+      <w:r>
+        <w:rPr>
+          <w:rFonts w:ascii="宋体" w:hAnsi="宋体" w:hint="eastAsia"/>
+        </w:rPr>
+        <w:t>如权利</w:t>
+      </w:r>
+      <w:proofErr w:type="gramEnd"/>
       <w:r>
         <w:rPr>
           <w:rFonts w:ascii="宋体" w:hAnsi="宋体"/>
@@ -426,7 +476,21 @@
         <w:rPr>
           <w:rFonts w:ascii="宋体" w:hAnsi="宋体" w:hint="eastAsia"/>
         </w:rPr>
-        <w:t>被测微火工品温度变化范围确定</w:t>
+        <w:t>被测</w:t>
+      </w:r>
+      <w:proofErr w:type="gramStart"/>
+      <w:r>
+        <w:rPr>
+          <w:rFonts w:ascii="宋体" w:hAnsi="宋体" w:hint="eastAsia"/>
+        </w:rPr>
+        <w:t>微火工</w:t>
+      </w:r>
+      <w:proofErr w:type="gramEnd"/>
+      <w:r>
+        <w:rPr>
+          <w:rFonts w:ascii="宋体" w:hAnsi="宋体" w:hint="eastAsia"/>
+        </w:rPr>
+        <w:t>品温度变化范围确定</w:t>
       </w:r>
       <w:r>
         <w:rPr>
@@ -446,8 +510,16 @@
         <w:rPr>
           <w:rFonts w:ascii="宋体" w:hAnsi="宋体" w:hint="eastAsia"/>
         </w:rPr>
-        <w:t>、如权利</w:t>
-      </w:r>
+        <w:t>、</w:t>
+      </w:r>
+      <w:proofErr w:type="gramStart"/>
+      <w:r>
+        <w:rPr>
+          <w:rFonts w:ascii="宋体" w:hAnsi="宋体" w:hint="eastAsia"/>
+        </w:rPr>
+        <w:t>如权利</w:t>
+      </w:r>
+      <w:proofErr w:type="gramEnd"/>
       <w:r>
         <w:rPr>
           <w:rFonts w:ascii="宋体" w:hAnsi="宋体"/>
@@ -532,8 +604,16 @@
         <w:rPr>
           <w:rFonts w:ascii="宋体" w:hAnsi="宋体" w:hint="eastAsia"/>
         </w:rPr>
-        <w:t>、如权利</w:t>
-      </w:r>
+        <w:t>、</w:t>
+      </w:r>
+      <w:proofErr w:type="gramStart"/>
+      <w:r>
+        <w:rPr>
+          <w:rFonts w:ascii="宋体" w:hAnsi="宋体" w:hint="eastAsia"/>
+        </w:rPr>
+        <w:t>如权利</w:t>
+      </w:r>
+      <w:proofErr w:type="gramEnd"/>
       <w:r>
         <w:rPr>
           <w:rFonts w:ascii="宋体" w:hAnsi="宋体"/>
@@ -609,8 +689,16 @@
         <w:rPr>
           <w:rFonts w:ascii="宋体" w:hAnsi="宋体" w:hint="eastAsia"/>
         </w:rPr>
-        <w:t>、如权利</w:t>
-      </w:r>
+        <w:t>、</w:t>
+      </w:r>
+      <w:proofErr w:type="gramStart"/>
+      <w:r>
+        <w:rPr>
+          <w:rFonts w:ascii="宋体" w:hAnsi="宋体" w:hint="eastAsia"/>
+        </w:rPr>
+        <w:t>如权利</w:t>
+      </w:r>
+      <w:proofErr w:type="gramEnd"/>
       <w:r>
         <w:rPr>
           <w:rFonts w:ascii="宋体" w:hAnsi="宋体"/>
@@ -663,7 +751,21 @@
         <w:rPr>
           <w:rFonts w:ascii="宋体" w:hAnsi="宋体" w:hint="eastAsia"/>
         </w:rPr>
-        <w:t>所述透射式纹影系统模块中的凸透镜镜组保证光束均匀透过被测对象，获得完整的纹影图像。</w:t>
+        <w:t>所述透射式纹影系统模块中的</w:t>
+      </w:r>
+      <w:proofErr w:type="gramStart"/>
+      <w:r>
+        <w:rPr>
+          <w:rFonts w:ascii="宋体" w:hAnsi="宋体" w:hint="eastAsia"/>
+        </w:rPr>
+        <w:t>凸透镜镜组保证</w:t>
+      </w:r>
+      <w:proofErr w:type="gramEnd"/>
+      <w:r>
+        <w:rPr>
+          <w:rFonts w:ascii="宋体" w:hAnsi="宋体" w:hint="eastAsia"/>
+        </w:rPr>
+        <w:t>光束均匀透过被测对象，获得完整的纹影图像。</w:t>
       </w:r>
     </w:p>
     <w:p>
@@ -677,8 +779,16 @@
         <w:rPr>
           <w:rFonts w:ascii="宋体" w:hAnsi="宋体" w:hint="eastAsia"/>
         </w:rPr>
-        <w:t>、如权利</w:t>
-      </w:r>
+        <w:t>、</w:t>
+      </w:r>
+      <w:proofErr w:type="gramStart"/>
+      <w:r>
+        <w:rPr>
+          <w:rFonts w:ascii="宋体" w:hAnsi="宋体" w:hint="eastAsia"/>
+        </w:rPr>
+        <w:t>如权利</w:t>
+      </w:r>
+      <w:proofErr w:type="gramEnd"/>
       <w:r>
         <w:rPr>
           <w:rFonts w:ascii="宋体" w:hAnsi="宋体"/>
@@ -731,7 +841,19 @@
         <w:rPr>
           <w:rFonts w:ascii="宋体" w:hAnsi="宋体" w:hint="eastAsia"/>
         </w:rPr>
-        <w:t>所述透射式纹影系统模块中的刀口装置，将阻挡经过测试对象并偏折向刀口的光束，保证获得均匀成像的纹影图像</w:t>
+        <w:t>所述透射式纹影系统模块中的刀口装置，将阻挡经过</w:t>
+      </w:r>
+      <w:r>
+        <w:rPr>
+          <w:rFonts w:ascii="宋体" w:hAnsi="宋体" w:hint="eastAsia"/>
+        </w:rPr>
+        <w:t>被</w:t>
+      </w:r>
+      <w:r>
+        <w:rPr>
+          <w:rFonts w:ascii="宋体" w:hAnsi="宋体" w:hint="eastAsia"/>
+        </w:rPr>
+        <w:t>测试对象并偏折向刀口的光束，保证获得均匀成像的纹影图像</w:t>
       </w:r>
     </w:p>
     <w:p>
@@ -748,8 +870,16 @@
         <w:rPr>
           <w:rFonts w:ascii="宋体" w:hAnsi="宋体" w:hint="eastAsia"/>
         </w:rPr>
-        <w:t>、如权利</w:t>
-      </w:r>
+        <w:t>、</w:t>
+      </w:r>
+      <w:proofErr w:type="gramStart"/>
+      <w:r>
+        <w:rPr>
+          <w:rFonts w:ascii="宋体" w:hAnsi="宋体" w:hint="eastAsia"/>
+        </w:rPr>
+        <w:t>如权利</w:t>
+      </w:r>
+      <w:proofErr w:type="gramEnd"/>
       <w:r>
         <w:rPr>
           <w:rFonts w:ascii="宋体" w:hAnsi="宋体"/>
@@ -802,7 +932,25 @@
         <w:rPr>
           <w:rFonts w:ascii="宋体" w:hAnsi="宋体" w:hint="eastAsia"/>
         </w:rPr>
-        <w:t>所述高速摄像相机组，保证可以采集到毫秒级别的纹影成像图像。</w:t>
+        <w:t>所述高速摄像相机组，保证可以采集到</w:t>
+      </w:r>
+      <w:r>
+        <w:rPr>
+          <w:rFonts w:hint="eastAsia"/>
+        </w:rPr>
+        <w:t>毫秒量级</w:t>
+      </w:r>
+      <w:r>
+        <w:rPr>
+          <w:rFonts w:hint="eastAsia"/>
+        </w:rPr>
+        <w:t>时间尺度</w:t>
+      </w:r>
+      <w:r>
+        <w:rPr>
+          <w:rFonts w:ascii="宋体" w:hAnsi="宋体" w:hint="eastAsia"/>
+        </w:rPr>
+        <w:t>的纹影成像图像。</w:t>
       </w:r>
     </w:p>
     <w:p>
@@ -816,8 +964,16 @@
         <w:rPr>
           <w:rFonts w:ascii="宋体" w:hAnsi="宋体" w:hint="eastAsia"/>
         </w:rPr>
-        <w:t>、如权利</w:t>
-      </w:r>
+        <w:t>、</w:t>
+      </w:r>
+      <w:proofErr w:type="gramStart"/>
+      <w:r>
+        <w:rPr>
+          <w:rFonts w:ascii="宋体" w:hAnsi="宋体" w:hint="eastAsia"/>
+        </w:rPr>
+        <w:t>如权利</w:t>
+      </w:r>
+      <w:proofErr w:type="gramEnd"/>
       <w:r>
         <w:rPr>
           <w:rFonts w:ascii="宋体" w:hAnsi="宋体"/>
@@ -906,13 +1062,7 @@
         <w:rPr>
           <w:rFonts w:ascii="宋体" w:hAnsi="宋体"/>
         </w:rPr>
-        <w:t>纹影图像</w:t>
-      </w:r>
-      <w:r>
-        <w:rPr>
-          <w:rFonts w:ascii="宋体" w:hAnsi="宋体"/>
-        </w:rPr>
-        <w:t>，</w:t>
+        <w:t>纹影图像，</w:t>
       </w:r>
       <w:r>
         <w:rPr>
@@ -980,11 +1130,19 @@
         </w:rPr>
         <w:t>得到</w:t>
       </w:r>
-      <w:r>
-        <w:rPr>
-          <w:rFonts w:ascii="宋体" w:hAnsi="宋体" w:hint="eastAsia"/>
-        </w:rPr>
-        <w:t>微火工品爆轰三维温度场</w:t>
+      <w:proofErr w:type="gramStart"/>
+      <w:r>
+        <w:rPr>
+          <w:rFonts w:ascii="宋体" w:hAnsi="宋体" w:hint="eastAsia"/>
+        </w:rPr>
+        <w:t>微火工</w:t>
+      </w:r>
+      <w:proofErr w:type="gramEnd"/>
+      <w:r>
+        <w:rPr>
+          <w:rFonts w:ascii="宋体" w:hAnsi="宋体" w:hint="eastAsia"/>
+        </w:rPr>
+        <w:t>品爆轰三维温度场</w:t>
       </w:r>
       <w:r>
         <w:rPr>
@@ -1012,7 +1170,21 @@
         <w:rPr>
           <w:rFonts w:hint="eastAsia"/>
         </w:rPr>
-        <w:t>一种微火工品爆轰温度场测试及三维重构方法</w:t>
+        <w:t>一种</w:t>
+      </w:r>
+      <w:proofErr w:type="gramStart"/>
+      <w:r>
+        <w:rPr>
+          <w:rFonts w:hint="eastAsia"/>
+        </w:rPr>
+        <w:t>微火工</w:t>
+      </w:r>
+      <w:proofErr w:type="gramEnd"/>
+      <w:r>
+        <w:rPr>
+          <w:rFonts w:hint="eastAsia"/>
+        </w:rPr>
+        <w:t>品爆轰温度场测试及三维重构方法</w:t>
       </w:r>
     </w:p>
     <w:p>
@@ -1042,7 +1214,15 @@
         <w:t>，更具体地，涉及</w:t>
       </w:r>
       <w:r>
-        <w:t>一种微火工品爆轰温度场测试及三维重构方法</w:t>
+        <w:t>一种</w:t>
+      </w:r>
+      <w:proofErr w:type="gramStart"/>
+      <w:r>
+        <w:t>微火工</w:t>
+      </w:r>
+      <w:proofErr w:type="gramEnd"/>
+      <w:r>
+        <w:t>品爆轰温度场测试及三维重构方法</w:t>
       </w:r>
       <w:r>
         <w:rPr>
@@ -1110,6 +1290,7 @@
         </w:rPr>
         <w:t>序列集合化的</w:t>
       </w:r>
+      <w:proofErr w:type="gramStart"/>
       <w:r>
         <w:rPr>
           <w:rFonts w:ascii="宋体" w:hAnsi="宋体" w:hint="eastAsia"/>
@@ -1120,7 +1301,14 @@
         <w:rPr>
           <w:rFonts w:ascii="宋体" w:hAnsi="宋体"/>
         </w:rPr>
-        <w:t>火工品</w:t>
+        <w:t>火工</w:t>
+      </w:r>
+      <w:proofErr w:type="gramEnd"/>
+      <w:r>
+        <w:rPr>
+          <w:rFonts w:ascii="宋体" w:hAnsi="宋体"/>
+        </w:rPr>
+        <w:t>品</w:t>
       </w:r>
       <w:r>
         <w:rPr>
@@ -1162,7 +1350,63 @@
         <w:rPr>
           <w:rFonts w:ascii="宋体" w:hAnsi="宋体" w:hint="eastAsia"/>
         </w:rPr>
-        <w:t>（微米或纳米）含能材料响应特性和能量传递问题。并且微火工品的爆轰温度作为微火工品爆炸性能的重要参数之一，其对于研究微火工品的反应区结构和爆轰结果很有必要，可以进行预估和控制微火工品的性能。</w:t>
+        <w:t>（微米或纳米）含能材料响应特性和能量传递问题。并且</w:t>
+      </w:r>
+      <w:proofErr w:type="gramStart"/>
+      <w:r>
+        <w:rPr>
+          <w:rFonts w:ascii="宋体" w:hAnsi="宋体" w:hint="eastAsia"/>
+        </w:rPr>
+        <w:t>微火工</w:t>
+      </w:r>
+      <w:proofErr w:type="gramEnd"/>
+      <w:r>
+        <w:rPr>
+          <w:rFonts w:ascii="宋体" w:hAnsi="宋体" w:hint="eastAsia"/>
+        </w:rPr>
+        <w:t>品的爆轰温度作为</w:t>
+      </w:r>
+      <w:proofErr w:type="gramStart"/>
+      <w:r>
+        <w:rPr>
+          <w:rFonts w:ascii="宋体" w:hAnsi="宋体" w:hint="eastAsia"/>
+        </w:rPr>
+        <w:t>微火工</w:t>
+      </w:r>
+      <w:proofErr w:type="gramEnd"/>
+      <w:r>
+        <w:rPr>
+          <w:rFonts w:ascii="宋体" w:hAnsi="宋体" w:hint="eastAsia"/>
+        </w:rPr>
+        <w:t>品爆炸性能的重要参数之一，其对于研究</w:t>
+      </w:r>
+      <w:proofErr w:type="gramStart"/>
+      <w:r>
+        <w:rPr>
+          <w:rFonts w:ascii="宋体" w:hAnsi="宋体" w:hint="eastAsia"/>
+        </w:rPr>
+        <w:t>微火工</w:t>
+      </w:r>
+      <w:proofErr w:type="gramEnd"/>
+      <w:r>
+        <w:rPr>
+          <w:rFonts w:ascii="宋体" w:hAnsi="宋体" w:hint="eastAsia"/>
+        </w:rPr>
+        <w:t>品的反应区结构和爆轰结果很有必要，可以进行预估和控制</w:t>
+      </w:r>
+      <w:proofErr w:type="gramStart"/>
+      <w:r>
+        <w:rPr>
+          <w:rFonts w:ascii="宋体" w:hAnsi="宋体" w:hint="eastAsia"/>
+        </w:rPr>
+        <w:t>微火工</w:t>
+      </w:r>
+      <w:proofErr w:type="gramEnd"/>
+      <w:r>
+        <w:rPr>
+          <w:rFonts w:ascii="宋体" w:hAnsi="宋体" w:hint="eastAsia"/>
+        </w:rPr>
+        <w:t>品的性能。</w:t>
       </w:r>
     </w:p>
     <w:p>
@@ -1176,7 +1420,121 @@
         <w:rPr>
           <w:rFonts w:ascii="宋体" w:hAnsi="宋体" w:hint="eastAsia"/>
         </w:rPr>
-        <w:t>目前主流的温度场测试方法是接触式测温方法和非接触式测温方法。由于微火工品爆轰的火焰具有温度高和持续时间短的特点，使用接触式测温方法受到测温元件材料熔点的限制，并且由于测温元件的存在会破坏被测温度场的完整性。在现有的测试技术中，由于微火工品的爆轰时间窗口较小，无法准确做到毫秒时间级别的温度场测试，不能得到微火工品爆轰温度场的测试信息，无法进行爆轰温度场的三维重构。</w:t>
+        <w:t>目前主流的温度场测试方法是接触式测温方法和非接触式测温方法。由于</w:t>
+      </w:r>
+      <w:proofErr w:type="gramStart"/>
+      <w:r>
+        <w:rPr>
+          <w:rFonts w:ascii="宋体" w:hAnsi="宋体" w:hint="eastAsia"/>
+        </w:rPr>
+        <w:t>微火工</w:t>
+      </w:r>
+      <w:proofErr w:type="gramEnd"/>
+      <w:r>
+        <w:rPr>
+          <w:rFonts w:ascii="宋体" w:hAnsi="宋体" w:hint="eastAsia"/>
+        </w:rPr>
+        <w:t>品爆轰</w:t>
+      </w:r>
+      <w:r>
+        <w:rPr>
+          <w:rFonts w:ascii="宋体" w:hAnsi="宋体" w:hint="eastAsia"/>
+        </w:rPr>
+        <w:t>产生</w:t>
+      </w:r>
+      <w:r>
+        <w:rPr>
+          <w:rFonts w:ascii="宋体" w:hAnsi="宋体" w:hint="eastAsia"/>
+        </w:rPr>
+        <w:t>的</w:t>
+      </w:r>
+      <w:r>
+        <w:rPr>
+          <w:rFonts w:ascii="宋体" w:hAnsi="宋体" w:hint="eastAsia"/>
+        </w:rPr>
+        <w:t>温度场</w:t>
+      </w:r>
+      <w:r>
+        <w:rPr>
+          <w:rFonts w:ascii="宋体" w:hAnsi="宋体" w:hint="eastAsia"/>
+        </w:rPr>
+        <w:t>具有温度高和持续时间短的特点，使用接触式测温方法受到测温元件材料熔点的限制，并且由于测温元件的存在会破坏被测</w:t>
+      </w:r>
+      <w:r>
+        <w:rPr>
+          <w:rFonts w:ascii="宋体" w:hAnsi="宋体" w:hint="eastAsia"/>
+        </w:rPr>
+        <w:t>对象</w:t>
+      </w:r>
+      <w:r>
+        <w:rPr>
+          <w:rFonts w:ascii="宋体" w:hAnsi="宋体" w:hint="eastAsia"/>
+        </w:rPr>
+        <w:t>温度场的完整性。在现有的测试技术中，</w:t>
+      </w:r>
+      <w:r>
+        <w:rPr>
+          <w:rFonts w:ascii="宋体" w:hAnsi="宋体" w:hint="eastAsia"/>
+        </w:rPr>
+        <w:t>通常采用非接触式测温方法，</w:t>
+      </w:r>
+      <w:r>
+        <w:rPr>
+          <w:rFonts w:ascii="宋体" w:hAnsi="宋体" w:hint="eastAsia"/>
+        </w:rPr>
+        <w:t>由于</w:t>
+      </w:r>
+      <w:proofErr w:type="gramStart"/>
+      <w:r>
+        <w:rPr>
+          <w:rFonts w:ascii="宋体" w:hAnsi="宋体" w:hint="eastAsia"/>
+        </w:rPr>
+        <w:t>微火工</w:t>
+      </w:r>
+      <w:proofErr w:type="gramEnd"/>
+      <w:r>
+        <w:rPr>
+          <w:rFonts w:ascii="宋体" w:hAnsi="宋体" w:hint="eastAsia"/>
+        </w:rPr>
+        <w:t>品的爆轰时间窗口较小，无法准确做到</w:t>
+      </w:r>
+      <w:r>
+        <w:rPr>
+          <w:rFonts w:hint="eastAsia"/>
+        </w:rPr>
+        <w:t>毫秒量级</w:t>
+      </w:r>
+      <w:r>
+        <w:rPr>
+          <w:rFonts w:hint="eastAsia"/>
+        </w:rPr>
+        <w:t>时间尺度</w:t>
+      </w:r>
+      <w:r>
+        <w:rPr>
+          <w:rFonts w:ascii="宋体" w:hAnsi="宋体" w:hint="eastAsia"/>
+        </w:rPr>
+        <w:t>的温度场测试，不能</w:t>
+      </w:r>
+      <w:r>
+        <w:rPr>
+          <w:rFonts w:ascii="宋体" w:hAnsi="宋体" w:hint="eastAsia"/>
+        </w:rPr>
+        <w:t>获得</w:t>
+      </w:r>
+      <w:proofErr w:type="gramStart"/>
+      <w:r>
+        <w:rPr>
+          <w:rFonts w:ascii="宋体" w:hAnsi="宋体" w:hint="eastAsia"/>
+        </w:rPr>
+        <w:t>微火工</w:t>
+      </w:r>
+      <w:proofErr w:type="gramEnd"/>
+      <w:r>
+        <w:rPr>
+          <w:rFonts w:ascii="宋体" w:hAnsi="宋体" w:hint="eastAsia"/>
+        </w:rPr>
+        <w:t>品爆轰温度场的测试信息，无法进行爆轰温度场的三维重构。</w:t>
       </w:r>
     </w:p>
     <w:p>
@@ -1211,29 +1569,71 @@
       <w:r>
         <w:t>提供一种</w:t>
       </w:r>
-      <w:r>
-        <w:rPr>
-          <w:rFonts w:hint="eastAsia"/>
-        </w:rPr>
-        <w:t>微火工品爆轰温度场测试及三维重构方法，通过使用三组</w:t>
-      </w:r>
-      <w:r>
-        <w:rPr>
-          <w:rFonts w:ascii="宋体" w:hAnsi="宋体" w:hint="eastAsia"/>
-        </w:rPr>
-        <w:t>透射式纹影系统，配合高速摄像相机组，获</w:t>
-      </w:r>
-      <w:r>
-        <w:rPr>
-          <w:rFonts w:ascii="宋体" w:hAnsi="宋体" w:hint="eastAsia"/>
-        </w:rPr>
-        <w:t>得含有微火工品爆轰温度场的纹影图像，</w:t>
-      </w:r>
-      <w:r>
-        <w:rPr>
-          <w:rFonts w:hint="eastAsia"/>
-        </w:rPr>
-        <w:t>能够解决微火工品的温度场测试，并且可以基于该测试结果进行温度场的三维重构。</w:t>
+      <w:proofErr w:type="gramStart"/>
+      <w:r>
+        <w:rPr>
+          <w:rFonts w:hint="eastAsia"/>
+        </w:rPr>
+        <w:t>微火工</w:t>
+      </w:r>
+      <w:proofErr w:type="gramEnd"/>
+      <w:r>
+        <w:rPr>
+          <w:rFonts w:hint="eastAsia"/>
+        </w:rPr>
+        <w:t>品爆轰温度场测试及三维重构方法，通过使用三组</w:t>
+      </w:r>
+      <w:r>
+        <w:rPr>
+          <w:rFonts w:ascii="宋体" w:hAnsi="宋体" w:hint="eastAsia"/>
+        </w:rPr>
+        <w:t>透射式纹影系统，配合高速摄像相机组，获得含有</w:t>
+      </w:r>
+      <w:proofErr w:type="gramStart"/>
+      <w:r>
+        <w:rPr>
+          <w:rFonts w:ascii="宋体" w:hAnsi="宋体" w:hint="eastAsia"/>
+        </w:rPr>
+        <w:t>微火工</w:t>
+      </w:r>
+      <w:proofErr w:type="gramEnd"/>
+      <w:r>
+        <w:rPr>
+          <w:rFonts w:ascii="宋体" w:hAnsi="宋体" w:hint="eastAsia"/>
+        </w:rPr>
+        <w:t>品爆轰温度场的纹影图像，</w:t>
+      </w:r>
+      <w:r>
+        <w:rPr>
+          <w:rFonts w:hint="eastAsia"/>
+        </w:rPr>
+        <w:t>能够解决</w:t>
+      </w:r>
+      <w:proofErr w:type="gramStart"/>
+      <w:r>
+        <w:rPr>
+          <w:rFonts w:hint="eastAsia"/>
+        </w:rPr>
+        <w:t>微火工</w:t>
+      </w:r>
+      <w:proofErr w:type="gramEnd"/>
+      <w:r>
+        <w:rPr>
+          <w:rFonts w:hint="eastAsia"/>
+        </w:rPr>
+        <w:t>品的温度场测试</w:t>
+      </w:r>
+      <w:r>
+        <w:rPr>
+          <w:rFonts w:hint="eastAsia"/>
+        </w:rPr>
+        <w:t>问题</w:t>
+      </w:r>
+      <w:r>
+        <w:rPr>
+          <w:rFonts w:hint="eastAsia"/>
+        </w:rPr>
+        <w:t>，并且可以基于该测试结果进行温度场的三维重构。</w:t>
       </w:r>
     </w:p>
     <w:p>
@@ -1255,11 +1655,19 @@
       <w:r>
         <w:t>本发明提供一种</w:t>
       </w:r>
-      <w:r>
-        <w:rPr>
-          <w:rFonts w:hint="eastAsia"/>
-        </w:rPr>
-        <w:t>微火工品爆轰温度场测试及三维重构方法，</w:t>
+      <w:proofErr w:type="gramStart"/>
+      <w:r>
+        <w:rPr>
+          <w:rFonts w:hint="eastAsia"/>
+        </w:rPr>
+        <w:t>微火工</w:t>
+      </w:r>
+      <w:proofErr w:type="gramEnd"/>
+      <w:r>
+        <w:rPr>
+          <w:rFonts w:hint="eastAsia"/>
+        </w:rPr>
+        <w:t>品爆轰温度场测试及三维重构方法，</w:t>
       </w:r>
       <w:r>
         <w:rPr>
@@ -1319,7 +1727,21 @@
         <w:rPr>
           <w:rFonts w:ascii="宋体" w:hAnsi="宋体" w:hint="eastAsia"/>
         </w:rPr>
-        <w:t>准确得到微火工品爆轰温度场</w:t>
+        <w:t>准确得到</w:t>
+      </w:r>
+      <w:proofErr w:type="gramStart"/>
+      <w:r>
+        <w:rPr>
+          <w:rFonts w:ascii="宋体" w:hAnsi="宋体" w:hint="eastAsia"/>
+        </w:rPr>
+        <w:t>微火工</w:t>
+      </w:r>
+      <w:proofErr w:type="gramEnd"/>
+      <w:r>
+        <w:rPr>
+          <w:rFonts w:ascii="宋体" w:hAnsi="宋体" w:hint="eastAsia"/>
+        </w:rPr>
+        <w:t>品爆轰温度场</w:t>
       </w:r>
       <w:r>
         <w:rPr>
@@ -1361,7 +1783,21 @@
         <w:rPr>
           <w:rFonts w:ascii="宋体" w:hAnsi="宋体" w:hint="eastAsia"/>
         </w:rPr>
-        <w:t>获得微火工品</w:t>
+        <w:t>获得</w:t>
+      </w:r>
+      <w:proofErr w:type="gramStart"/>
+      <w:r>
+        <w:rPr>
+          <w:rFonts w:ascii="宋体" w:hAnsi="宋体" w:hint="eastAsia"/>
+        </w:rPr>
+        <w:t>微火工</w:t>
+      </w:r>
+      <w:proofErr w:type="gramEnd"/>
+      <w:r>
+        <w:rPr>
+          <w:rFonts w:ascii="宋体" w:hAnsi="宋体" w:hint="eastAsia"/>
+        </w:rPr>
+        <w:t>品</w:t>
       </w:r>
       <w:r>
         <w:rPr>
@@ -1477,13 +1913,13 @@
         <w:rPr>
           <w:rFonts w:ascii="宋体" w:hAnsi="宋体" w:hint="eastAsia"/>
         </w:rPr>
-        <w:t>大小取决于测试装置中，使用的高速摄像相机帧频</w:t>
-      </w:r>
-      <w:r>
-        <w:rPr>
-          <w:rFonts w:ascii="宋体" w:hAnsi="宋体" w:hint="eastAsia"/>
-        </w:rPr>
-        <w:t>大小</w:t>
+        <w:t>大小取决于测试装置</w:t>
+      </w:r>
+      <w:r>
+        <w:rPr>
+          <w:rFonts w:ascii="宋体" w:hAnsi="宋体" w:hint="eastAsia"/>
+        </w:rPr>
+        <w:t>使用的高速摄像相机帧频大小</w:t>
       </w:r>
       <w:r>
         <w:rPr>
@@ -1557,7 +1993,21 @@
         <w:rPr>
           <w:rFonts w:hint="eastAsia"/>
         </w:rPr>
-        <w:t>可以获得更多的数据源，进行更加精准的重构微火工品爆轰三维温度场。</w:t>
+        <w:t>可以获得更多的数据源，进行更加精准的重构</w:t>
+      </w:r>
+      <w:proofErr w:type="gramStart"/>
+      <w:r>
+        <w:rPr>
+          <w:rFonts w:hint="eastAsia"/>
+        </w:rPr>
+        <w:t>微火工</w:t>
+      </w:r>
+      <w:proofErr w:type="gramEnd"/>
+      <w:r>
+        <w:rPr>
+          <w:rFonts w:hint="eastAsia"/>
+        </w:rPr>
+        <w:t>品爆轰三维温度场。</w:t>
       </w:r>
     </w:p>
     <w:p>
@@ -1601,11 +2051,19 @@
         </w:rPr>
         <w:t>的</w:t>
       </w:r>
-      <w:r>
-        <w:rPr>
-          <w:rFonts w:ascii="宋体" w:hAnsi="宋体" w:hint="eastAsia"/>
-        </w:rPr>
-        <w:t>微火工品爆轰温度场测试</w:t>
+      <w:proofErr w:type="gramStart"/>
+      <w:r>
+        <w:rPr>
+          <w:rFonts w:ascii="宋体" w:hAnsi="宋体" w:hint="eastAsia"/>
+        </w:rPr>
+        <w:t>微火工</w:t>
+      </w:r>
+      <w:proofErr w:type="gramEnd"/>
+      <w:r>
+        <w:rPr>
+          <w:rFonts w:ascii="宋体" w:hAnsi="宋体" w:hint="eastAsia"/>
+        </w:rPr>
+        <w:t>品爆轰温度场测试</w:t>
       </w:r>
       <w:r>
         <w:rPr>
@@ -1654,11 +2112,19 @@
         </w:rPr>
         <w:t>的</w:t>
       </w:r>
-      <w:r>
-        <w:rPr>
-          <w:rFonts w:ascii="宋体" w:hAnsi="宋体" w:hint="eastAsia"/>
-        </w:rPr>
-        <w:t>微火工品爆轰温度场测试</w:t>
+      <w:proofErr w:type="gramStart"/>
+      <w:r>
+        <w:rPr>
+          <w:rFonts w:ascii="宋体" w:hAnsi="宋体" w:hint="eastAsia"/>
+        </w:rPr>
+        <w:t>微火工</w:t>
+      </w:r>
+      <w:proofErr w:type="gramEnd"/>
+      <w:r>
+        <w:rPr>
+          <w:rFonts w:ascii="宋体" w:hAnsi="宋体" w:hint="eastAsia"/>
+        </w:rPr>
+        <w:t>品爆轰温度场测试</w:t>
       </w:r>
       <w:r>
         <w:rPr>
@@ -1700,9 +2166,6 @@
     <w:p>
       <w:pPr>
         <w:ind w:firstLine="420"/>
-        <w:rPr>
-          <w:rFonts w:hint="eastAsia"/>
-        </w:rPr>
       </w:pPr>
       <w:r>
         <w:rPr>
@@ -1714,351 +2177,970 @@
         <w:rPr>
           <w:rFonts w:ascii="宋体" w:hAnsi="宋体" w:hint="eastAsia"/>
         </w:rPr>
+        <w:t>是本发明提供</w:t>
+      </w:r>
+      <w:r>
+        <w:rPr>
+          <w:rFonts w:ascii="宋体" w:hAnsi="宋体"/>
+        </w:rPr>
+        <w:t>的</w:t>
+      </w:r>
+      <w:proofErr w:type="gramStart"/>
+      <w:r>
+        <w:rPr>
+          <w:rFonts w:ascii="宋体" w:hAnsi="宋体" w:hint="eastAsia"/>
+        </w:rPr>
+        <w:t>微火工</w:t>
+      </w:r>
+      <w:proofErr w:type="gramEnd"/>
+      <w:r>
+        <w:rPr>
+          <w:rFonts w:ascii="宋体" w:hAnsi="宋体" w:hint="eastAsia"/>
+        </w:rPr>
+        <w:t>品爆轰温度场测试</w:t>
+      </w:r>
+      <w:r>
+        <w:rPr>
+          <w:rFonts w:ascii="宋体" w:hAnsi="宋体"/>
+        </w:rPr>
+        <w:t>及三维重构方法的</w:t>
+      </w:r>
+      <w:r>
+        <w:rPr>
+          <w:rFonts w:hint="eastAsia"/>
+        </w:rPr>
+        <w:t>PC</w:t>
+      </w:r>
+      <w:r>
+        <w:rPr>
+          <w:rFonts w:ascii="宋体" w:hAnsi="宋体" w:hint="eastAsia"/>
+        </w:rPr>
+        <w:t>端数据处理</w:t>
+      </w:r>
+      <w:r>
+        <w:rPr>
+          <w:rFonts w:ascii="宋体" w:hAnsi="宋体" w:hint="eastAsia"/>
+        </w:rPr>
+        <w:t>模块</w:t>
+      </w:r>
+      <w:r>
+        <w:rPr>
+          <w:rFonts w:ascii="宋体" w:hAnsi="宋体" w:hint="eastAsia"/>
+        </w:rPr>
+        <w:t>的计算流程图。</w:t>
+      </w:r>
+    </w:p>
+    <w:p>
+      <w:pPr>
+        <w:ind w:firstLine="420"/>
+        <w:rPr>
+          <w:rFonts w:ascii="宋体" w:hAnsi="宋体"/>
+        </w:rPr>
+      </w:pPr>
+      <w:r>
+        <w:rPr>
+          <w:rFonts w:ascii="宋体" w:hAnsi="宋体" w:hint="eastAsia"/>
+        </w:rPr>
+        <w:t>图中</w:t>
+      </w:r>
+      <w:r>
+        <w:rPr>
+          <w:rFonts w:ascii="宋体" w:hAnsi="宋体"/>
+        </w:rPr>
+        <w:t>：</w:t>
+      </w:r>
+      <w:r>
+        <w:rPr>
+          <w:rFonts w:hint="eastAsia"/>
+        </w:rPr>
+        <w:t>1</w:t>
+      </w:r>
+      <w:r>
+        <w:rPr>
+          <w:rFonts w:ascii="宋体" w:hAnsi="宋体" w:hint="eastAsia"/>
+        </w:rPr>
+        <w:t>为光纤耦合激光器，2为</w:t>
+      </w:r>
+      <w:r>
+        <w:rPr>
+          <w:rFonts w:hint="eastAsia"/>
+        </w:rPr>
+        <w:t>1</w:t>
+      </w:r>
+      <w:r>
+        <w:t>×3</w:t>
+      </w:r>
+      <w:r>
+        <w:rPr>
+          <w:rFonts w:ascii="宋体" w:hAnsi="宋体" w:hint="eastAsia"/>
+        </w:rPr>
+        <w:t>光纤分束器，3为透射式纹影系统模块，4为高速摄像相机组，5为</w:t>
+      </w:r>
+      <w:r>
+        <w:rPr>
+          <w:rFonts w:hint="eastAsia"/>
+        </w:rPr>
+        <w:t>PC</w:t>
+      </w:r>
+      <w:r>
+        <w:rPr>
+          <w:rFonts w:ascii="宋体" w:hAnsi="宋体" w:hint="eastAsia"/>
+        </w:rPr>
+        <w:t>端数据处理模块，</w:t>
+      </w:r>
+      <w:r>
+        <w:rPr>
+          <w:rFonts w:ascii="宋体" w:hAnsi="宋体"/>
+        </w:rPr>
+        <w:t>6</w:t>
+      </w:r>
+      <w:r>
+        <w:rPr>
+          <w:rFonts w:ascii="宋体" w:hAnsi="宋体" w:hint="eastAsia"/>
+        </w:rPr>
+        <w:t>为高速摄像相机组，</w:t>
+      </w:r>
+      <w:r>
+        <w:rPr>
+          <w:rFonts w:ascii="宋体" w:hAnsi="宋体"/>
+        </w:rPr>
+        <w:t>7</w:t>
+      </w:r>
+      <w:r>
+        <w:rPr>
+          <w:rFonts w:ascii="宋体" w:hAnsi="宋体" w:hint="eastAsia"/>
+        </w:rPr>
+        <w:t>为高速摄像相机组，8为光纤耦合透镜，9为凸透镜镜，10为</w:t>
+      </w:r>
+      <w:proofErr w:type="gramStart"/>
+      <w:r>
+        <w:rPr>
+          <w:rFonts w:ascii="宋体" w:hAnsi="宋体" w:hint="eastAsia"/>
+        </w:rPr>
+        <w:t>微火工</w:t>
+      </w:r>
+      <w:proofErr w:type="gramEnd"/>
+      <w:r>
+        <w:rPr>
+          <w:rFonts w:ascii="宋体" w:hAnsi="宋体" w:hint="eastAsia"/>
+        </w:rPr>
+        <w:t>品，11为凸透镜镜，12为刀口装置。</w:t>
+      </w:r>
+    </w:p>
+    <w:p>
+      <w:pPr>
+        <w:rPr>
+          <w:b/>
+        </w:rPr>
+      </w:pPr>
+      <w:r>
+        <w:rPr>
+          <w:b/>
+        </w:rPr>
+        <w:t>具体实施方式</w:t>
+      </w:r>
+    </w:p>
+    <w:p>
+      <w:pPr>
+        <w:ind w:firstLine="420"/>
+        <w:rPr>
+          <w:sz w:val="24"/>
+        </w:rPr>
+      </w:pPr>
+      <w:r>
+        <w:rPr>
+          <w:rFonts w:ascii="宋体" w:hAnsi="宋体" w:hint="eastAsia"/>
+        </w:rPr>
+        <w:t>为了使本发明</w:t>
+      </w:r>
+      <w:r>
+        <w:rPr>
+          <w:rFonts w:ascii="宋体" w:hAnsi="宋体"/>
+        </w:rPr>
+        <w:t>的</w:t>
+      </w:r>
+      <w:r>
+        <w:rPr>
+          <w:rFonts w:ascii="宋体" w:hAnsi="宋体" w:hint="eastAsia"/>
+        </w:rPr>
+        <w:t>技术</w:t>
+      </w:r>
+      <w:r>
+        <w:rPr>
+          <w:rFonts w:ascii="宋体" w:hAnsi="宋体"/>
+        </w:rPr>
+        <w:t>手段</w:t>
+      </w:r>
+      <w:r>
+        <w:rPr>
+          <w:rFonts w:ascii="宋体" w:hAnsi="宋体" w:hint="eastAsia"/>
+        </w:rPr>
+        <w:t>和</w:t>
+      </w:r>
+      <w:r>
+        <w:rPr>
+          <w:rFonts w:ascii="宋体" w:hAnsi="宋体"/>
+        </w:rPr>
+        <w:t>自身</w:t>
+      </w:r>
+      <w:r>
+        <w:rPr>
+          <w:rFonts w:ascii="宋体" w:hAnsi="宋体" w:hint="eastAsia"/>
+        </w:rPr>
+        <w:t>特点</w:t>
+      </w:r>
+      <w:r>
+        <w:rPr>
+          <w:rFonts w:ascii="宋体" w:hAnsi="宋体"/>
+        </w:rPr>
+        <w:t>更加</w:t>
+      </w:r>
+      <w:r>
+        <w:rPr>
+          <w:rFonts w:ascii="宋体" w:hAnsi="宋体" w:hint="eastAsia"/>
+        </w:rPr>
+        <w:t>清楚</w:t>
+      </w:r>
+      <w:r>
+        <w:rPr>
+          <w:rFonts w:ascii="宋体" w:hAnsi="宋体"/>
+        </w:rPr>
+        <w:t>明白，</w:t>
+      </w:r>
+      <w:r>
+        <w:rPr>
+          <w:rFonts w:ascii="宋体" w:hAnsi="宋体" w:hint="eastAsia"/>
+        </w:rPr>
+        <w:t>以下结合</w:t>
+      </w:r>
+      <w:r>
+        <w:rPr>
+          <w:rFonts w:ascii="宋体" w:hAnsi="宋体"/>
+        </w:rPr>
+        <w:t>附图</w:t>
+      </w:r>
+      <w:r>
+        <w:rPr>
+          <w:rFonts w:ascii="宋体" w:hAnsi="宋体" w:hint="eastAsia"/>
+        </w:rPr>
+        <w:t>及实施</w:t>
+      </w:r>
+      <w:r>
+        <w:rPr>
+          <w:rFonts w:ascii="宋体" w:hAnsi="宋体"/>
+        </w:rPr>
+        <w:t>例</w:t>
+      </w:r>
+      <w:r>
+        <w:rPr>
+          <w:rFonts w:ascii="宋体" w:hAnsi="宋体" w:hint="eastAsia"/>
+        </w:rPr>
+        <w:t>，</w:t>
+      </w:r>
+      <w:r>
+        <w:rPr>
+          <w:rFonts w:ascii="宋体" w:hAnsi="宋体"/>
+        </w:rPr>
+        <w:t>对本</w:t>
+      </w:r>
+      <w:r>
+        <w:rPr>
+          <w:rFonts w:ascii="宋体" w:hAnsi="宋体" w:hint="eastAsia"/>
+        </w:rPr>
+        <w:t>发明</w:t>
+      </w:r>
+      <w:r>
+        <w:rPr>
+          <w:rFonts w:ascii="宋体" w:hAnsi="宋体"/>
+        </w:rPr>
+        <w:t>进行详细的说明。</w:t>
+      </w:r>
+    </w:p>
+    <w:p>
+      <w:pPr>
+        <w:ind w:firstLine="420"/>
+        <w:rPr>
+          <w:rFonts w:ascii="宋体" w:hAnsi="宋体"/>
+        </w:rPr>
+      </w:pPr>
+      <w:r>
+        <w:rPr>
+          <w:rFonts w:ascii="宋体" w:hAnsi="宋体" w:hint="eastAsia"/>
+        </w:rPr>
+        <w:t>如图</w:t>
+      </w:r>
+      <w:r>
+        <w:rPr>
+          <w:rFonts w:hint="eastAsia"/>
+        </w:rPr>
+        <w:t>1</w:t>
+      </w:r>
+      <w:r>
+        <w:rPr>
+          <w:rFonts w:ascii="宋体" w:hAnsi="宋体" w:hint="eastAsia"/>
+        </w:rPr>
+        <w:t>和图</w:t>
+      </w:r>
+      <w:r>
+        <w:rPr>
+          <w:rFonts w:hint="eastAsia"/>
+        </w:rPr>
+        <w:t>2</w:t>
+      </w:r>
+      <w:r>
+        <w:rPr>
+          <w:rFonts w:ascii="宋体" w:hAnsi="宋体" w:hint="eastAsia"/>
+        </w:rPr>
+        <w:t>所示，本发明的</w:t>
+      </w:r>
+      <w:proofErr w:type="gramStart"/>
+      <w:r>
+        <w:rPr>
+          <w:rFonts w:ascii="宋体" w:hAnsi="宋体" w:hint="eastAsia"/>
+        </w:rPr>
+        <w:t>微火工</w:t>
+      </w:r>
+      <w:proofErr w:type="gramEnd"/>
+      <w:r>
+        <w:rPr>
+          <w:rFonts w:ascii="宋体" w:hAnsi="宋体" w:hint="eastAsia"/>
+        </w:rPr>
+        <w:t>品爆轰温度场测试</w:t>
+      </w:r>
+      <w:r>
+        <w:rPr>
+          <w:rFonts w:ascii="宋体" w:hAnsi="宋体"/>
+        </w:rPr>
+        <w:t>及三维重构方法</w:t>
+      </w:r>
+      <w:r>
+        <w:rPr>
+          <w:rFonts w:ascii="宋体" w:hAnsi="宋体" w:hint="eastAsia"/>
+        </w:rPr>
+        <w:t>包括：光纤耦合激光器1，</w:t>
+      </w:r>
+      <w:r>
+        <w:rPr>
+          <w:rFonts w:hint="eastAsia"/>
+        </w:rPr>
+        <w:t>1</w:t>
+      </w:r>
+      <w:r>
+        <w:t>×3</w:t>
+      </w:r>
+      <w:r>
+        <w:rPr>
+          <w:rFonts w:ascii="宋体" w:hAnsi="宋体" w:hint="eastAsia"/>
+        </w:rPr>
+        <w:t>光纤分束器2，透射式纹影系统模块3，高速摄像相机4，高速摄像相机6，高速摄像相机7，</w:t>
+      </w:r>
+      <w:r>
+        <w:rPr>
+          <w:rFonts w:hint="eastAsia"/>
+        </w:rPr>
+        <w:t>PC</w:t>
+      </w:r>
+      <w:r>
+        <w:rPr>
+          <w:rFonts w:ascii="宋体" w:hAnsi="宋体" w:hint="eastAsia"/>
+        </w:rPr>
+        <w:t>端数据处理模块5，高速摄像相机6，高速摄像相机7，光纤耦合透镜8</w:t>
+      </w:r>
+      <w:r>
+        <w:rPr>
+          <w:rFonts w:ascii="宋体" w:hAnsi="宋体" w:hint="eastAsia"/>
+        </w:rPr>
+        <w:t>，凸透</w:t>
+      </w:r>
+      <w:r>
+        <w:rPr>
+          <w:rFonts w:ascii="宋体" w:hAnsi="宋体" w:hint="eastAsia"/>
+        </w:rPr>
+        <w:t>镜9，</w:t>
+      </w:r>
+      <w:proofErr w:type="gramStart"/>
+      <w:r>
+        <w:rPr>
+          <w:rFonts w:ascii="宋体" w:hAnsi="宋体" w:hint="eastAsia"/>
+        </w:rPr>
+        <w:t>微火工</w:t>
+      </w:r>
+      <w:proofErr w:type="gramEnd"/>
+      <w:r>
+        <w:rPr>
+          <w:rFonts w:ascii="宋体" w:hAnsi="宋体" w:hint="eastAsia"/>
+        </w:rPr>
+        <w:t>品10</w:t>
+      </w:r>
+      <w:r>
+        <w:rPr>
+          <w:rFonts w:ascii="宋体" w:hAnsi="宋体" w:hint="eastAsia"/>
+        </w:rPr>
+        <w:t>，凸透</w:t>
+      </w:r>
+      <w:r>
+        <w:rPr>
+          <w:rFonts w:ascii="宋体" w:hAnsi="宋体" w:hint="eastAsia"/>
+        </w:rPr>
+        <w:t>镜11，刀口装置12。</w:t>
+      </w:r>
+    </w:p>
+    <w:p>
+      <w:pPr>
+        <w:ind w:firstLine="420"/>
+      </w:pPr>
+      <w:r>
+        <w:rPr>
+          <w:rFonts w:ascii="宋体" w:hAnsi="宋体" w:hint="eastAsia"/>
+        </w:rPr>
+        <w:t>光纤耦合激光器</w:t>
+      </w:r>
+      <w:r>
+        <w:rPr>
+          <w:rFonts w:hint="eastAsia"/>
+        </w:rPr>
+        <w:t>1</w:t>
+      </w:r>
+      <w:r>
+        <w:rPr>
+          <w:rFonts w:ascii="宋体" w:hAnsi="宋体" w:hint="eastAsia"/>
+        </w:rPr>
+        <w:t>产生</w:t>
+      </w:r>
+      <w:r>
+        <w:rPr>
+          <w:rFonts w:ascii="宋体" w:hAnsi="宋体"/>
+        </w:rPr>
+        <w:t>的单色光经过</w:t>
+      </w:r>
+      <w:r>
+        <w:rPr>
+          <w:rFonts w:hint="eastAsia"/>
+        </w:rPr>
+        <w:t>1</w:t>
+      </w:r>
+      <w:r>
+        <w:t>×3</w:t>
+      </w:r>
+      <w:r>
+        <w:rPr>
+          <w:rFonts w:ascii="宋体" w:hAnsi="宋体" w:hint="eastAsia"/>
+        </w:rPr>
+        <w:t>光纤分束器2，获得三束</w:t>
+      </w:r>
+      <w:r>
+        <w:rPr>
+          <w:rFonts w:ascii="宋体" w:hAnsi="宋体" w:hint="eastAsia"/>
+        </w:rPr>
+        <w:t>光功率相同的激光</w:t>
+      </w:r>
+      <w:r>
+        <w:rPr>
+          <w:rFonts w:ascii="宋体" w:hAnsi="宋体" w:hint="eastAsia"/>
+        </w:rPr>
+        <w:t>，三束</w:t>
+      </w:r>
+      <w:r>
+        <w:rPr>
+          <w:rFonts w:ascii="宋体" w:hAnsi="宋体" w:hint="eastAsia"/>
+        </w:rPr>
+        <w:t>激光</w:t>
+      </w:r>
+      <w:r>
+        <w:rPr>
+          <w:rFonts w:ascii="宋体" w:hAnsi="宋体" w:hint="eastAsia"/>
+        </w:rPr>
+        <w:t>分别进入光纤耦合透镜8，得到一定发散角</w:t>
+      </w:r>
+      <w:r>
+        <w:rPr>
+          <w:rFonts w:ascii="宋体" w:hAnsi="宋体" w:hint="eastAsia"/>
+        </w:rPr>
+        <w:t>的激光</w:t>
+      </w:r>
+      <w:r>
+        <w:rPr>
+          <w:rFonts w:ascii="宋体" w:hAnsi="宋体" w:hint="eastAsia"/>
+        </w:rPr>
+        <w:t>光束，经过凸透</w:t>
+      </w:r>
+      <w:r>
+        <w:rPr>
+          <w:rFonts w:ascii="宋体" w:hAnsi="宋体" w:hint="eastAsia"/>
+        </w:rPr>
+        <w:t>镜9</w:t>
+      </w:r>
+      <w:r>
+        <w:rPr>
+          <w:rFonts w:ascii="宋体" w:hAnsi="宋体" w:hint="eastAsia"/>
+        </w:rPr>
+        <w:t>变为平行光束，</w:t>
+      </w:r>
+      <w:r>
+        <w:rPr>
+          <w:rFonts w:ascii="宋体" w:hAnsi="宋体" w:hint="eastAsia"/>
+        </w:rPr>
+        <w:t>均匀透过</w:t>
+      </w:r>
+      <w:proofErr w:type="gramStart"/>
+      <w:r>
+        <w:rPr>
+          <w:rFonts w:ascii="宋体" w:hAnsi="宋体" w:hint="eastAsia"/>
+        </w:rPr>
+        <w:t>微火工</w:t>
+      </w:r>
+      <w:proofErr w:type="gramEnd"/>
+      <w:r>
+        <w:rPr>
+          <w:rFonts w:ascii="宋体" w:hAnsi="宋体" w:hint="eastAsia"/>
+        </w:rPr>
+        <w:t>品爆轰温度场区域后，通过凸透</w:t>
+      </w:r>
+      <w:r>
+        <w:rPr>
+          <w:rFonts w:ascii="宋体" w:hAnsi="宋体" w:hint="eastAsia"/>
+        </w:rPr>
+        <w:t>镜11聚焦于刀口装置12处，三束光束分别进入高速摄像相机4、高速摄像相机6和高速摄像相机7，进行爆轰温度场纹影图像的采集，</w:t>
+      </w:r>
+      <w:r>
+        <w:rPr>
+          <w:rFonts w:ascii="宋体" w:hAnsi="宋体"/>
+        </w:rPr>
+        <w:t>并经</w:t>
+      </w:r>
+      <w:r>
+        <w:rPr>
+          <w:rFonts w:hint="eastAsia"/>
+        </w:rPr>
+        <w:t>PC</w:t>
+      </w:r>
+      <w:r>
+        <w:rPr>
+          <w:rFonts w:ascii="宋体" w:hAnsi="宋体" w:hint="eastAsia"/>
+        </w:rPr>
+        <w:t>端</w:t>
+      </w:r>
+      <w:r>
+        <w:rPr>
+          <w:rFonts w:ascii="宋体" w:hAnsi="宋体"/>
+        </w:rPr>
+        <w:t>数据处理模块</w:t>
+      </w:r>
+      <w:r>
+        <w:t>5</w:t>
+      </w:r>
+      <w:r>
+        <w:rPr>
+          <w:rFonts w:ascii="宋体" w:hAnsi="宋体" w:hint="eastAsia"/>
+        </w:rPr>
+        <w:t>进行</w:t>
+      </w:r>
+      <w:r>
+        <w:rPr>
+          <w:rFonts w:ascii="宋体" w:hAnsi="宋体"/>
+        </w:rPr>
+        <w:t>处理</w:t>
+      </w:r>
+      <w:r>
+        <w:rPr>
+          <w:rFonts w:ascii="宋体" w:hAnsi="宋体" w:hint="eastAsia"/>
+        </w:rPr>
+        <w:t>，</w:t>
+      </w:r>
+      <w:r>
+        <w:rPr>
+          <w:rFonts w:ascii="宋体" w:hAnsi="宋体" w:hint="eastAsia"/>
+        </w:rPr>
+        <w:t>最终</w:t>
+      </w:r>
+      <w:r>
+        <w:rPr>
+          <w:rFonts w:ascii="宋体" w:hAnsi="宋体"/>
+        </w:rPr>
+        <w:t>获得</w:t>
+      </w:r>
+      <w:proofErr w:type="gramStart"/>
+      <w:r>
+        <w:rPr>
+          <w:rFonts w:ascii="宋体" w:hAnsi="宋体" w:hint="eastAsia"/>
+        </w:rPr>
+        <w:t>微火工</w:t>
+      </w:r>
+      <w:proofErr w:type="gramEnd"/>
+      <w:r>
+        <w:rPr>
+          <w:rFonts w:ascii="宋体" w:hAnsi="宋体" w:hint="eastAsia"/>
+        </w:rPr>
+        <w:t>品爆轰三维温度场。</w:t>
+      </w:r>
+    </w:p>
+    <w:p>
+      <w:pPr>
+        <w:ind w:firstLine="420"/>
+      </w:pPr>
+      <w:r>
+        <w:rPr>
+          <w:rFonts w:ascii="宋体" w:hAnsi="宋体" w:hint="eastAsia"/>
+        </w:rPr>
+        <w:t>本实施</w:t>
+      </w:r>
+      <w:r>
+        <w:rPr>
+          <w:rFonts w:ascii="宋体" w:hAnsi="宋体"/>
+        </w:rPr>
+        <w:t>例</w:t>
+      </w:r>
+      <w:r>
+        <w:rPr>
+          <w:rFonts w:ascii="宋体" w:hAnsi="宋体" w:hint="eastAsia"/>
+        </w:rPr>
+        <w:t>的</w:t>
+      </w:r>
+      <w:proofErr w:type="gramStart"/>
+      <w:r>
+        <w:rPr>
+          <w:rFonts w:ascii="宋体" w:hAnsi="宋体" w:hint="eastAsia"/>
+        </w:rPr>
+        <w:t>微火工</w:t>
+      </w:r>
+      <w:proofErr w:type="gramEnd"/>
+      <w:r>
+        <w:rPr>
+          <w:rFonts w:ascii="宋体" w:hAnsi="宋体" w:hint="eastAsia"/>
+        </w:rPr>
+        <w:t>品爆轰温度场测试</w:t>
+      </w:r>
+      <w:r>
+        <w:rPr>
+          <w:rFonts w:ascii="宋体" w:hAnsi="宋体"/>
+        </w:rPr>
+        <w:t>及三维重构方法</w:t>
+      </w:r>
+      <w:r>
+        <w:rPr>
+          <w:rFonts w:ascii="宋体" w:hAnsi="宋体" w:hint="eastAsia"/>
+        </w:rPr>
+        <w:t>的具体配置和使用方法如下：</w:t>
+      </w:r>
+    </w:p>
+    <w:p>
+      <w:pPr>
+        <w:ind w:firstLine="403"/>
+      </w:pPr>
+      <w:r>
+        <w:rPr>
+          <w:rFonts w:ascii="宋体" w:hAnsi="宋体" w:hint="eastAsia"/>
+        </w:rPr>
+        <w:t>光纤耦合激光器</w:t>
+      </w:r>
+      <w:r>
+        <w:rPr>
+          <w:rFonts w:hint="eastAsia"/>
+        </w:rPr>
+        <w:t>1</w:t>
+      </w:r>
+      <w:r>
+        <w:rPr>
+          <w:rFonts w:ascii="宋体" w:hAnsi="宋体" w:hint="eastAsia"/>
+        </w:rPr>
+        <w:t>的</w:t>
+      </w:r>
+      <w:r>
+        <w:rPr>
+          <w:rFonts w:ascii="宋体" w:hAnsi="宋体"/>
+        </w:rPr>
+        <w:t>波长</w:t>
+      </w:r>
+      <w:r>
+        <w:rPr>
+          <w:rFonts w:ascii="宋体" w:hAnsi="宋体" w:hint="eastAsia"/>
+        </w:rPr>
+        <w:t>可以选择</w:t>
+      </w:r>
+      <w:r>
+        <w:rPr>
+          <w:rFonts w:hint="eastAsia"/>
+        </w:rPr>
+        <w:t>532nm</w:t>
+      </w:r>
+      <w:r>
+        <w:rPr>
+          <w:rFonts w:ascii="宋体" w:hAnsi="宋体" w:hint="eastAsia"/>
+        </w:rPr>
+        <w:t>、</w:t>
+      </w:r>
+      <w:r>
+        <w:t>632nm</w:t>
+      </w:r>
+      <w:r>
+        <w:rPr>
+          <w:rFonts w:ascii="宋体" w:hAnsi="宋体" w:hint="eastAsia"/>
+        </w:rPr>
+        <w:t>、</w:t>
+      </w:r>
+      <w:r>
+        <w:rPr>
+          <w:rFonts w:hint="eastAsia"/>
+        </w:rPr>
+        <w:t>980</w:t>
+      </w:r>
+      <w:r>
+        <w:t>nm</w:t>
+      </w:r>
+      <w:r>
+        <w:rPr>
+          <w:rFonts w:ascii="宋体" w:hAnsi="宋体" w:hint="eastAsia"/>
+        </w:rPr>
+        <w:t>、</w:t>
+      </w:r>
+      <w:r>
+        <w:t>1310nm</w:t>
+      </w:r>
+      <w:r>
+        <w:rPr>
+          <w:rFonts w:ascii="宋体" w:hAnsi="宋体" w:hint="eastAsia"/>
+        </w:rPr>
+        <w:t>、</w:t>
+      </w:r>
+      <w:r>
+        <w:t>1550nm</w:t>
+      </w:r>
+      <w:r>
+        <w:rPr>
+          <w:rFonts w:ascii="宋体" w:hAnsi="宋体" w:hint="eastAsia"/>
+        </w:rPr>
+        <w:t>等</w:t>
+      </w:r>
+      <w:r>
+        <w:rPr>
+          <w:rFonts w:ascii="宋体" w:hAnsi="宋体"/>
+        </w:rPr>
+        <w:t>，</w:t>
+      </w:r>
+      <w:r>
+        <w:rPr>
+          <w:rFonts w:ascii="宋体" w:hAnsi="宋体" w:hint="eastAsia"/>
+        </w:rPr>
+        <w:t>本实施</w:t>
+      </w:r>
+      <w:proofErr w:type="gramStart"/>
+      <w:r>
+        <w:rPr>
+          <w:rFonts w:ascii="宋体" w:hAnsi="宋体"/>
+        </w:rPr>
+        <w:t>例</w:t>
+      </w:r>
+      <w:r>
+        <w:rPr>
+          <w:rFonts w:ascii="宋体" w:hAnsi="宋体" w:hint="eastAsia"/>
+        </w:rPr>
+        <w:t>采用</w:t>
+      </w:r>
+      <w:proofErr w:type="gramEnd"/>
+      <w:r>
+        <w:t>532</w:t>
+      </w:r>
+      <w:r>
+        <w:rPr>
+          <w:rFonts w:hint="eastAsia"/>
+        </w:rPr>
+        <w:t>nm</w:t>
+      </w:r>
+      <w:r>
+        <w:rPr>
+          <w:rFonts w:ascii="宋体" w:hAnsi="宋体" w:hint="eastAsia"/>
+        </w:rPr>
+        <w:t>波长进行</w:t>
+      </w:r>
+      <w:r>
+        <w:rPr>
+          <w:rFonts w:ascii="宋体" w:hAnsi="宋体"/>
+        </w:rPr>
+        <w:t>测量</w:t>
+      </w:r>
+      <w:r>
+        <w:rPr>
+          <w:rFonts w:ascii="宋体" w:hAnsi="宋体" w:hint="eastAsia"/>
+        </w:rPr>
+        <w:t>。</w:t>
+      </w:r>
+      <w:r>
+        <w:rPr>
+          <w:rFonts w:hint="eastAsia"/>
+        </w:rPr>
+        <w:t>1</w:t>
+      </w:r>
+      <w:r>
+        <w:t>×3</w:t>
+      </w:r>
+      <w:r>
+        <w:rPr>
+          <w:rFonts w:ascii="宋体" w:hAnsi="宋体" w:hint="eastAsia"/>
+        </w:rPr>
+        <w:t>光纤分束器2可</w:t>
+      </w:r>
+      <w:r>
+        <w:rPr>
+          <w:rFonts w:ascii="宋体" w:hAnsi="宋体" w:hint="eastAsia"/>
+        </w:rPr>
+        <w:t>以得到均匀光强的光束，保证获得纹影图像背景光一致，有利于后期图像滤波</w:t>
+      </w:r>
+      <w:r>
+        <w:rPr>
+          <w:rFonts w:ascii="宋体" w:hAnsi="宋体" w:hint="eastAsia"/>
+        </w:rPr>
+        <w:t>处理。透射式纹影系统模块3中的光纤耦合透镜将光纤中的激光束按照一定的角度发散，形成均匀照度的激光束</w:t>
+      </w:r>
+      <w:r>
+        <w:rPr>
+          <w:rFonts w:ascii="宋体" w:hAnsi="宋体"/>
+        </w:rPr>
+        <w:t>。</w:t>
+      </w:r>
+      <w:r>
+        <w:rPr>
+          <w:rFonts w:ascii="宋体" w:hAnsi="宋体" w:hint="eastAsia"/>
+        </w:rPr>
+        <w:t>凸透镜镜9保证光束均匀透过被测对象，获得完整的</w:t>
+      </w:r>
+      <w:r>
+        <w:rPr>
+          <w:rFonts w:ascii="宋体" w:hAnsi="宋体" w:hint="eastAsia"/>
+        </w:rPr>
+        <w:t>测试</w:t>
+      </w:r>
+      <w:r>
+        <w:rPr>
+          <w:rFonts w:ascii="宋体" w:hAnsi="宋体" w:hint="eastAsia"/>
+        </w:rPr>
+        <w:t>纹影图像。刀口装置12，将阻挡经过测试对象并偏折向刀口的光束，保证获得均匀成像的纹影图像。高速摄像相机4、高速摄像相机6和高速摄像相机7，保证可以同步采集到</w:t>
+      </w:r>
+      <w:r>
+        <w:rPr>
+          <w:rFonts w:hint="eastAsia"/>
+        </w:rPr>
+        <w:t>毫秒量级</w:t>
+      </w:r>
+      <w:r>
+        <w:rPr>
+          <w:rFonts w:hint="eastAsia"/>
+        </w:rPr>
+        <w:t>时间尺度</w:t>
+      </w:r>
+      <w:r>
+        <w:rPr>
+          <w:rFonts w:ascii="宋体" w:hAnsi="宋体" w:hint="eastAsia"/>
+        </w:rPr>
+        <w:t>的纹影成像图像。</w:t>
+      </w:r>
+      <w:r>
+        <w:rPr>
+          <w:rFonts w:hint="eastAsia"/>
+        </w:rPr>
+        <w:t>PC</w:t>
+      </w:r>
+      <w:r>
+        <w:rPr>
+          <w:rFonts w:ascii="宋体" w:hAnsi="宋体" w:hint="eastAsia"/>
+        </w:rPr>
+        <w:t>端数据处理模块5</w:t>
+      </w:r>
+      <w:r>
+        <w:rPr>
+          <w:rFonts w:hint="eastAsia"/>
+        </w:rPr>
+        <w:t xml:space="preserve"> </w:t>
+      </w:r>
+      <w:r>
+        <w:rPr>
+          <w:rFonts w:hint="eastAsia"/>
+        </w:rPr>
+        <w:t>，</w:t>
+      </w:r>
+      <w:r>
+        <w:rPr>
+          <w:rFonts w:ascii="宋体" w:hAnsi="宋体" w:hint="eastAsia"/>
+        </w:rPr>
+        <w:t>解算三路成像</w:t>
+      </w:r>
+      <w:r>
+        <w:rPr>
+          <w:rFonts w:ascii="宋体" w:hAnsi="宋体"/>
+        </w:rPr>
+        <w:t>纹影图像，</w:t>
+      </w:r>
+      <w:r>
+        <w:rPr>
+          <w:rFonts w:ascii="宋体" w:hAnsi="宋体" w:hint="eastAsia"/>
+        </w:rPr>
+        <w:t>主要包括：纹影图像采集、纹影图像选取、纹影图像滤波、计算粒子偏移量、计算各个区域对应的温度值、温度场三维重构等，最终</w:t>
+      </w:r>
+      <w:r>
+        <w:rPr>
+          <w:rFonts w:ascii="宋体" w:hAnsi="宋体"/>
+        </w:rPr>
+        <w:t>得到</w:t>
+      </w:r>
+      <w:proofErr w:type="gramStart"/>
+      <w:r>
+        <w:rPr>
+          <w:rFonts w:ascii="宋体" w:hAnsi="宋体" w:hint="eastAsia"/>
+        </w:rPr>
+        <w:t>微火工</w:t>
+      </w:r>
+      <w:proofErr w:type="gramEnd"/>
+      <w:r>
+        <w:rPr>
+          <w:rFonts w:ascii="宋体" w:hAnsi="宋体" w:hint="eastAsia"/>
+        </w:rPr>
+        <w:t>品爆轰三维温度场</w:t>
+      </w:r>
+      <w:r>
+        <w:rPr>
+          <w:rFonts w:ascii="宋体" w:hAnsi="宋体"/>
+        </w:rPr>
+        <w:t>。</w:t>
+      </w:r>
+    </w:p>
+    <w:p>
+      <w:pPr>
+        <w:ind w:firstLine="403"/>
+        <w:rPr>
+          <w:rFonts w:ascii="宋体" w:hAnsi="宋体"/>
+        </w:rPr>
+      </w:pPr>
+      <w:r>
+        <w:t>由于</w:t>
+      </w:r>
+      <w:r>
+        <w:rPr>
+          <w:rFonts w:ascii="宋体" w:hAnsi="宋体" w:hint="eastAsia"/>
+        </w:rPr>
+        <w:t>透射式纹影系统</w:t>
+      </w:r>
+      <w:r>
+        <w:rPr>
+          <w:rFonts w:ascii="宋体" w:hAnsi="宋体" w:hint="eastAsia"/>
+        </w:rPr>
         <w:t>是</w:t>
       </w:r>
       <w:r>
         <w:rPr>
           <w:rFonts w:ascii="宋体" w:hAnsi="宋体" w:hint="eastAsia"/>
         </w:rPr>
-        <w:t>本发明提供</w:t>
-      </w:r>
-      <w:r>
-        <w:rPr>
-          <w:rFonts w:ascii="宋体" w:hAnsi="宋体"/>
-        </w:rPr>
-        <w:t>的</w:t>
-      </w:r>
-      <w:r>
-        <w:rPr>
-          <w:rFonts w:ascii="宋体" w:hAnsi="宋体" w:hint="eastAsia"/>
-        </w:rPr>
-        <w:t>微火工品爆轰温度场测试</w:t>
-      </w:r>
-      <w:r>
-        <w:rPr>
-          <w:rFonts w:ascii="宋体" w:hAnsi="宋体"/>
-        </w:rPr>
-        <w:t>及三维重构方法</w:t>
-      </w:r>
-      <w:r>
-        <w:rPr>
-          <w:rFonts w:ascii="宋体" w:hAnsi="宋体"/>
-        </w:rPr>
-        <w:t>的</w:t>
-      </w:r>
-      <w:r>
-        <w:rPr>
-          <w:rFonts w:hint="eastAsia"/>
-        </w:rPr>
-        <w:t>PC</w:t>
-      </w:r>
-      <w:r>
-        <w:rPr>
-          <w:rFonts w:ascii="宋体" w:hAnsi="宋体" w:hint="eastAsia"/>
-        </w:rPr>
-        <w:t>端数据处理</w:t>
-      </w:r>
-      <w:r>
-        <w:rPr>
-          <w:rFonts w:ascii="宋体" w:hAnsi="宋体" w:hint="eastAsia"/>
-        </w:rPr>
-        <w:t>的计算流程图。</w:t>
-      </w:r>
-    </w:p>
-    <w:p>
-      <w:pPr>
-        <w:ind w:firstLine="420"/>
-        <w:rPr>
-          <w:rFonts w:ascii="宋体" w:hAnsi="宋体"/>
-        </w:rPr>
-      </w:pPr>
-      <w:r>
-        <w:rPr>
-          <w:rFonts w:ascii="宋体" w:hAnsi="宋体" w:hint="eastAsia"/>
-        </w:rPr>
-        <w:t>图中</w:t>
-      </w:r>
-      <w:r>
-        <w:rPr>
-          <w:rFonts w:ascii="宋体" w:hAnsi="宋体"/>
-        </w:rPr>
-        <w:t>：</w:t>
-      </w:r>
-      <w:r>
-        <w:rPr>
-          <w:rFonts w:hint="eastAsia"/>
-        </w:rPr>
-        <w:t>1</w:t>
-      </w:r>
-      <w:r>
-        <w:rPr>
-          <w:rFonts w:ascii="宋体" w:hAnsi="宋体" w:hint="eastAsia"/>
-        </w:rPr>
-        <w:t>为光纤耦合激光器，</w:t>
-      </w:r>
-      <w:r>
-        <w:rPr>
-          <w:rFonts w:ascii="宋体" w:hAnsi="宋体" w:hint="eastAsia"/>
-        </w:rPr>
-        <w:t>2</w:t>
-      </w:r>
-      <w:r>
-        <w:rPr>
-          <w:rFonts w:ascii="宋体" w:hAnsi="宋体" w:hint="eastAsia"/>
-        </w:rPr>
-        <w:t>为</w:t>
-      </w:r>
-      <w:r>
-        <w:rPr>
-          <w:rFonts w:hint="eastAsia"/>
-        </w:rPr>
-        <w:t>1</w:t>
-      </w:r>
-      <w:r>
-        <w:t>×3</w:t>
-      </w:r>
-      <w:r>
-        <w:rPr>
-          <w:rFonts w:ascii="宋体" w:hAnsi="宋体" w:hint="eastAsia"/>
-        </w:rPr>
-        <w:t>光纤分束器，</w:t>
-      </w:r>
-      <w:r>
-        <w:rPr>
-          <w:rFonts w:ascii="宋体" w:hAnsi="宋体" w:hint="eastAsia"/>
-        </w:rPr>
-        <w:t>3</w:t>
-      </w:r>
-      <w:r>
-        <w:rPr>
-          <w:rFonts w:ascii="宋体" w:hAnsi="宋体" w:hint="eastAsia"/>
-        </w:rPr>
-        <w:t>为透射式纹影系统模块，</w:t>
-      </w:r>
-      <w:r>
-        <w:rPr>
-          <w:rFonts w:ascii="宋体" w:hAnsi="宋体" w:hint="eastAsia"/>
-        </w:rPr>
-        <w:t>4</w:t>
-      </w:r>
-      <w:r>
-        <w:rPr>
-          <w:rFonts w:ascii="宋体" w:hAnsi="宋体" w:hint="eastAsia"/>
-        </w:rPr>
-        <w:t>为高速摄像相机组，</w:t>
-      </w:r>
-      <w:r>
-        <w:rPr>
-          <w:rFonts w:ascii="宋体" w:hAnsi="宋体" w:hint="eastAsia"/>
-        </w:rPr>
-        <w:t>5</w:t>
-      </w:r>
-      <w:r>
-        <w:rPr>
-          <w:rFonts w:ascii="宋体" w:hAnsi="宋体" w:hint="eastAsia"/>
-        </w:rPr>
-        <w:t>为</w:t>
-      </w:r>
-      <w:r>
-        <w:rPr>
-          <w:rFonts w:hint="eastAsia"/>
-        </w:rPr>
-        <w:t>PC</w:t>
-      </w:r>
-      <w:r>
-        <w:rPr>
-          <w:rFonts w:ascii="宋体" w:hAnsi="宋体" w:hint="eastAsia"/>
-        </w:rPr>
-        <w:t>端数据处理模块，</w:t>
-      </w:r>
-      <w:r>
-        <w:rPr>
-          <w:rFonts w:ascii="宋体" w:hAnsi="宋体"/>
-        </w:rPr>
-        <w:t>6</w:t>
-      </w:r>
-      <w:r>
-        <w:rPr>
-          <w:rFonts w:ascii="宋体" w:hAnsi="宋体" w:hint="eastAsia"/>
-        </w:rPr>
-        <w:t>为高速摄像相机组，</w:t>
-      </w:r>
-      <w:r>
-        <w:rPr>
-          <w:rFonts w:ascii="宋体" w:hAnsi="宋体"/>
-        </w:rPr>
-        <w:t>7</w:t>
-      </w:r>
-      <w:r>
-        <w:rPr>
-          <w:rFonts w:ascii="宋体" w:hAnsi="宋体" w:hint="eastAsia"/>
-        </w:rPr>
-        <w:t>为高速摄像相机组，</w:t>
-      </w:r>
-      <w:r>
-        <w:rPr>
-          <w:rFonts w:ascii="宋体" w:hAnsi="宋体" w:hint="eastAsia"/>
-        </w:rPr>
-        <w:t>8</w:t>
-      </w:r>
-      <w:r>
-        <w:rPr>
-          <w:rFonts w:ascii="宋体" w:hAnsi="宋体" w:hint="eastAsia"/>
-        </w:rPr>
-        <w:t>为光纤耦合透镜，</w:t>
-      </w:r>
-      <w:r>
-        <w:rPr>
-          <w:rFonts w:ascii="宋体" w:hAnsi="宋体" w:hint="eastAsia"/>
-        </w:rPr>
-        <w:t>9</w:t>
-      </w:r>
-      <w:r>
-        <w:rPr>
-          <w:rFonts w:ascii="宋体" w:hAnsi="宋体" w:hint="eastAsia"/>
-        </w:rPr>
-        <w:t>为凸透镜镜，</w:t>
-      </w:r>
-      <w:r>
-        <w:rPr>
-          <w:rFonts w:ascii="宋体" w:hAnsi="宋体" w:hint="eastAsia"/>
-        </w:rPr>
-        <w:t>10</w:t>
-      </w:r>
-      <w:r>
-        <w:rPr>
-          <w:rFonts w:ascii="宋体" w:hAnsi="宋体" w:hint="eastAsia"/>
-        </w:rPr>
-        <w:t>为微火工品，</w:t>
-      </w:r>
-      <w:r>
-        <w:rPr>
-          <w:rFonts w:ascii="宋体" w:hAnsi="宋体" w:hint="eastAsia"/>
-        </w:rPr>
-        <w:t>11</w:t>
-      </w:r>
-      <w:r>
-        <w:rPr>
-          <w:rFonts w:ascii="宋体" w:hAnsi="宋体" w:hint="eastAsia"/>
-        </w:rPr>
-        <w:t>为凸透镜镜，</w:t>
-      </w:r>
-      <w:r>
-        <w:rPr>
-          <w:rFonts w:ascii="宋体" w:hAnsi="宋体" w:hint="eastAsia"/>
-        </w:rPr>
-        <w:t>12</w:t>
-      </w:r>
-      <w:r>
-        <w:rPr>
-          <w:rFonts w:ascii="宋体" w:hAnsi="宋体" w:hint="eastAsia"/>
-        </w:rPr>
-        <w:t>为刀口装置。</w:t>
-      </w:r>
-    </w:p>
-    <w:p>
-      <w:pPr>
-        <w:rPr>
-          <w:b/>
-        </w:rPr>
-      </w:pPr>
-      <w:r>
-        <w:rPr>
-          <w:b/>
-        </w:rPr>
-        <w:t>具体实施方式</w:t>
-      </w:r>
-    </w:p>
-    <w:p>
-      <w:pPr>
-        <w:ind w:firstLine="420"/>
-        <w:rPr>
-          <w:sz w:val="24"/>
-        </w:rPr>
-      </w:pPr>
-      <w:r>
-        <w:rPr>
-          <w:rFonts w:ascii="宋体" w:hAnsi="宋体" w:hint="eastAsia"/>
-        </w:rPr>
-        <w:t>为了使本发明</w:t>
-      </w:r>
-      <w:r>
-        <w:rPr>
-          <w:rFonts w:ascii="宋体" w:hAnsi="宋体"/>
-        </w:rPr>
-        <w:t>的</w:t>
-      </w:r>
-      <w:r>
-        <w:rPr>
-          <w:rFonts w:ascii="宋体" w:hAnsi="宋体" w:hint="eastAsia"/>
-        </w:rPr>
-        <w:t>技术</w:t>
-      </w:r>
-      <w:r>
-        <w:rPr>
-          <w:rFonts w:ascii="宋体" w:hAnsi="宋体"/>
-        </w:rPr>
-        <w:t>手段</w:t>
-      </w:r>
-      <w:r>
-        <w:rPr>
-          <w:rFonts w:ascii="宋体" w:hAnsi="宋体" w:hint="eastAsia"/>
-        </w:rPr>
-        <w:t>和</w:t>
-      </w:r>
-      <w:r>
-        <w:rPr>
-          <w:rFonts w:ascii="宋体" w:hAnsi="宋体"/>
-        </w:rPr>
-        <w:t>自身</w:t>
-      </w:r>
-      <w:r>
-        <w:rPr>
-          <w:rFonts w:ascii="宋体" w:hAnsi="宋体" w:hint="eastAsia"/>
-        </w:rPr>
-        <w:t>特点</w:t>
-      </w:r>
-      <w:r>
-        <w:rPr>
-          <w:rFonts w:ascii="宋体" w:hAnsi="宋体"/>
-        </w:rPr>
-        <w:t>更加</w:t>
-      </w:r>
-      <w:r>
-        <w:rPr>
-          <w:rFonts w:ascii="宋体" w:hAnsi="宋体" w:hint="eastAsia"/>
-        </w:rPr>
-        <w:t>清楚</w:t>
-      </w:r>
-      <w:r>
-        <w:rPr>
-          <w:rFonts w:ascii="宋体" w:hAnsi="宋体"/>
-        </w:rPr>
-        <w:t>明白，</w:t>
-      </w:r>
-      <w:r>
-        <w:rPr>
-          <w:rFonts w:ascii="宋体" w:hAnsi="宋体" w:hint="eastAsia"/>
-        </w:rPr>
-        <w:t>以下结合</w:t>
-      </w:r>
-      <w:r>
-        <w:rPr>
-          <w:rFonts w:ascii="宋体" w:hAnsi="宋体"/>
-        </w:rPr>
-        <w:t>附图</w:t>
-      </w:r>
-      <w:r>
-        <w:rPr>
-          <w:rFonts w:ascii="宋体" w:hAnsi="宋体" w:hint="eastAsia"/>
-        </w:rPr>
-        <w:t>及实施</w:t>
-      </w:r>
-      <w:r>
-        <w:rPr>
-          <w:rFonts w:ascii="宋体" w:hAnsi="宋体"/>
-        </w:rPr>
-        <w:t>例</w:t>
+        <w:t>被测对象引起光线偏移原来</w:t>
+      </w:r>
+      <w:r>
+        <w:rPr>
+          <w:rFonts w:ascii="宋体" w:hAnsi="宋体" w:hint="eastAsia"/>
+        </w:rPr>
+        <w:t>传播</w:t>
+      </w:r>
+      <w:r>
+        <w:rPr>
+          <w:rFonts w:ascii="宋体" w:hAnsi="宋体" w:hint="eastAsia"/>
+        </w:rPr>
+        <w:t>方向进行纹影成像</w:t>
       </w:r>
       <w:r>
         <w:rPr>
@@ -2068,850 +3150,15 @@
       </w:r>
       <w:r>
         <w:rPr>
-          <w:rFonts w:ascii="宋体" w:hAnsi="宋体"/>
-        </w:rPr>
-        <w:t>对本</w:t>
-      </w:r>
-      <w:r>
-        <w:rPr>
-          <w:rFonts w:ascii="宋体" w:hAnsi="宋体" w:hint="eastAsia"/>
-        </w:rPr>
-        <w:t>发明</w:t>
-      </w:r>
-      <w:r>
-        <w:rPr>
-          <w:rFonts w:ascii="宋体" w:hAnsi="宋体"/>
-        </w:rPr>
-        <w:t>进行详细的说明。</w:t>
-      </w:r>
-    </w:p>
-    <w:p>
-      <w:pPr>
-        <w:ind w:firstLine="420"/>
-        <w:rPr>
-          <w:rFonts w:ascii="宋体" w:hAnsi="宋体"/>
-        </w:rPr>
-      </w:pPr>
-      <w:r>
-        <w:rPr>
-          <w:rFonts w:ascii="宋体" w:hAnsi="宋体" w:hint="eastAsia"/>
-        </w:rPr>
-        <w:t>如图</w:t>
-      </w:r>
-      <w:r>
-        <w:rPr>
-          <w:rFonts w:hint="eastAsia"/>
-        </w:rPr>
-        <w:t>1</w:t>
-      </w:r>
-      <w:r>
-        <w:rPr>
-          <w:rFonts w:ascii="宋体" w:hAnsi="宋体" w:hint="eastAsia"/>
-        </w:rPr>
-        <w:t>和图</w:t>
-      </w:r>
-      <w:r>
-        <w:rPr>
-          <w:rFonts w:hint="eastAsia"/>
-        </w:rPr>
-        <w:t>2</w:t>
-      </w:r>
-      <w:r>
-        <w:rPr>
-          <w:rFonts w:ascii="宋体" w:hAnsi="宋体" w:hint="eastAsia"/>
-        </w:rPr>
-        <w:t>所示，本发明的微火工品爆轰温度场测试</w:t>
-      </w:r>
-      <w:r>
-        <w:rPr>
-          <w:rFonts w:ascii="宋体" w:hAnsi="宋体"/>
-        </w:rPr>
-        <w:t>及三维重构方法</w:t>
-      </w:r>
-      <w:r>
-        <w:rPr>
-          <w:rFonts w:ascii="宋体" w:hAnsi="宋体" w:hint="eastAsia"/>
-        </w:rPr>
-        <w:t>包括：光纤耦合激光器</w:t>
-      </w:r>
-      <w:r>
-        <w:rPr>
-          <w:rFonts w:ascii="宋体" w:hAnsi="宋体" w:hint="eastAsia"/>
-        </w:rPr>
-        <w:t>1</w:t>
-      </w:r>
-      <w:r>
-        <w:rPr>
-          <w:rFonts w:ascii="宋体" w:hAnsi="宋体" w:hint="eastAsia"/>
-        </w:rPr>
-        <w:t>，</w:t>
-      </w:r>
-      <w:r>
-        <w:rPr>
-          <w:rFonts w:hint="eastAsia"/>
-        </w:rPr>
-        <w:t>1</w:t>
-      </w:r>
-      <w:r>
-        <w:t>×3</w:t>
-      </w:r>
-      <w:r>
-        <w:rPr>
-          <w:rFonts w:ascii="宋体" w:hAnsi="宋体" w:hint="eastAsia"/>
-        </w:rPr>
-        <w:t>光纤分束器</w:t>
-      </w:r>
-      <w:r>
-        <w:rPr>
-          <w:rFonts w:ascii="宋体" w:hAnsi="宋体" w:hint="eastAsia"/>
-        </w:rPr>
-        <w:t>2</w:t>
-      </w:r>
-      <w:r>
-        <w:rPr>
-          <w:rFonts w:ascii="宋体" w:hAnsi="宋体" w:hint="eastAsia"/>
-        </w:rPr>
-        <w:t>，透射式纹影系统模块</w:t>
-      </w:r>
-      <w:r>
-        <w:rPr>
-          <w:rFonts w:ascii="宋体" w:hAnsi="宋体" w:hint="eastAsia"/>
-        </w:rPr>
-        <w:t>3</w:t>
-      </w:r>
-      <w:r>
-        <w:rPr>
-          <w:rFonts w:ascii="宋体" w:hAnsi="宋体" w:hint="eastAsia"/>
-        </w:rPr>
-        <w:t>，高速摄像相机</w:t>
-      </w:r>
-      <w:r>
-        <w:rPr>
-          <w:rFonts w:ascii="宋体" w:hAnsi="宋体" w:hint="eastAsia"/>
-        </w:rPr>
-        <w:t>4</w:t>
-      </w:r>
-      <w:r>
-        <w:rPr>
-          <w:rFonts w:ascii="宋体" w:hAnsi="宋体" w:hint="eastAsia"/>
-        </w:rPr>
-        <w:t>，高速摄像相机</w:t>
-      </w:r>
-      <w:r>
-        <w:rPr>
-          <w:rFonts w:ascii="宋体" w:hAnsi="宋体" w:hint="eastAsia"/>
-        </w:rPr>
-        <w:t>6</w:t>
-      </w:r>
-      <w:r>
-        <w:rPr>
-          <w:rFonts w:ascii="宋体" w:hAnsi="宋体" w:hint="eastAsia"/>
-        </w:rPr>
-        <w:t>，高速摄像相机</w:t>
-      </w:r>
-      <w:r>
-        <w:rPr>
-          <w:rFonts w:ascii="宋体" w:hAnsi="宋体" w:hint="eastAsia"/>
-        </w:rPr>
-        <w:t>7</w:t>
-      </w:r>
-      <w:r>
-        <w:rPr>
-          <w:rFonts w:ascii="宋体" w:hAnsi="宋体" w:hint="eastAsia"/>
-        </w:rPr>
-        <w:t>，</w:t>
-      </w:r>
-      <w:r>
-        <w:rPr>
-          <w:rFonts w:hint="eastAsia"/>
-        </w:rPr>
-        <w:t>PC</w:t>
-      </w:r>
-      <w:r>
-        <w:rPr>
-          <w:rFonts w:ascii="宋体" w:hAnsi="宋体" w:hint="eastAsia"/>
-        </w:rPr>
-        <w:t>端数据处理模块</w:t>
-      </w:r>
-      <w:r>
-        <w:rPr>
-          <w:rFonts w:ascii="宋体" w:hAnsi="宋体" w:hint="eastAsia"/>
-        </w:rPr>
-        <w:t>5</w:t>
-      </w:r>
-      <w:r>
-        <w:rPr>
-          <w:rFonts w:ascii="宋体" w:hAnsi="宋体" w:hint="eastAsia"/>
-        </w:rPr>
-        <w:t>，高速摄像相机</w:t>
-      </w:r>
-      <w:r>
-        <w:rPr>
-          <w:rFonts w:ascii="宋体" w:hAnsi="宋体" w:hint="eastAsia"/>
-        </w:rPr>
-        <w:t>6</w:t>
-      </w:r>
-      <w:r>
-        <w:rPr>
-          <w:rFonts w:ascii="宋体" w:hAnsi="宋体" w:hint="eastAsia"/>
-        </w:rPr>
-        <w:t>，高速摄像相机</w:t>
-      </w:r>
-      <w:r>
-        <w:rPr>
-          <w:rFonts w:ascii="宋体" w:hAnsi="宋体" w:hint="eastAsia"/>
-        </w:rPr>
-        <w:t>7</w:t>
-      </w:r>
-      <w:r>
-        <w:rPr>
-          <w:rFonts w:ascii="宋体" w:hAnsi="宋体" w:hint="eastAsia"/>
-        </w:rPr>
-        <w:t>，光纤耦合透镜</w:t>
-      </w:r>
-      <w:r>
-        <w:rPr>
-          <w:rFonts w:ascii="宋体" w:hAnsi="宋体" w:hint="eastAsia"/>
-        </w:rPr>
-        <w:t>8</w:t>
-      </w:r>
-      <w:r>
-        <w:rPr>
-          <w:rFonts w:ascii="宋体" w:hAnsi="宋体" w:hint="eastAsia"/>
-        </w:rPr>
-        <w:t>，凸透镜镜</w:t>
-      </w:r>
-      <w:r>
-        <w:rPr>
-          <w:rFonts w:ascii="宋体" w:hAnsi="宋体" w:hint="eastAsia"/>
-        </w:rPr>
-        <w:t>9</w:t>
-      </w:r>
-      <w:r>
-        <w:rPr>
-          <w:rFonts w:ascii="宋体" w:hAnsi="宋体" w:hint="eastAsia"/>
-        </w:rPr>
-        <w:t>，微火工品</w:t>
-      </w:r>
-      <w:r>
-        <w:rPr>
-          <w:rFonts w:ascii="宋体" w:hAnsi="宋体" w:hint="eastAsia"/>
-        </w:rPr>
-        <w:t>10</w:t>
-      </w:r>
-      <w:r>
-        <w:rPr>
-          <w:rFonts w:ascii="宋体" w:hAnsi="宋体" w:hint="eastAsia"/>
-        </w:rPr>
-        <w:t>，凸透镜镜</w:t>
-      </w:r>
-      <w:r>
-        <w:rPr>
-          <w:rFonts w:ascii="宋体" w:hAnsi="宋体" w:hint="eastAsia"/>
-        </w:rPr>
-        <w:t>11</w:t>
-      </w:r>
-      <w:r>
-        <w:rPr>
-          <w:rFonts w:ascii="宋体" w:hAnsi="宋体" w:hint="eastAsia"/>
-        </w:rPr>
-        <w:t>，刀口装置</w:t>
-      </w:r>
-      <w:r>
-        <w:rPr>
-          <w:rFonts w:ascii="宋体" w:hAnsi="宋体" w:hint="eastAsia"/>
-        </w:rPr>
-        <w:t>12</w:t>
-      </w:r>
-      <w:r>
-        <w:rPr>
-          <w:rFonts w:ascii="宋体" w:hAnsi="宋体" w:hint="eastAsia"/>
-        </w:rPr>
-        <w:t>构成。</w:t>
-      </w:r>
-    </w:p>
-    <w:p>
-      <w:pPr>
-        <w:ind w:firstLine="420"/>
-      </w:pPr>
-      <w:r>
-        <w:rPr>
-          <w:rFonts w:ascii="宋体" w:hAnsi="宋体" w:hint="eastAsia"/>
-        </w:rPr>
-        <w:t>光纤耦合激光器</w:t>
-      </w:r>
-      <w:r>
-        <w:rPr>
-          <w:rFonts w:hint="eastAsia"/>
-        </w:rPr>
-        <w:t>1</w:t>
-      </w:r>
-      <w:r>
-        <w:rPr>
-          <w:rFonts w:ascii="宋体" w:hAnsi="宋体" w:hint="eastAsia"/>
-        </w:rPr>
-        <w:t>产生</w:t>
-      </w:r>
-      <w:r>
-        <w:rPr>
-          <w:rFonts w:ascii="宋体" w:hAnsi="宋体"/>
-        </w:rPr>
-        <w:t>的单色光经过</w:t>
-      </w:r>
-      <w:r>
-        <w:rPr>
-          <w:rFonts w:hint="eastAsia"/>
-        </w:rPr>
-        <w:t>1</w:t>
-      </w:r>
-      <w:r>
-        <w:t>×3</w:t>
-      </w:r>
-      <w:r>
-        <w:rPr>
-          <w:rFonts w:ascii="宋体" w:hAnsi="宋体" w:hint="eastAsia"/>
-        </w:rPr>
-        <w:t>光纤分束器</w:t>
-      </w:r>
-      <w:r>
-        <w:rPr>
-          <w:rFonts w:ascii="宋体" w:hAnsi="宋体" w:hint="eastAsia"/>
-        </w:rPr>
-        <w:t>2</w:t>
-      </w:r>
-      <w:r>
-        <w:rPr>
-          <w:rFonts w:ascii="宋体" w:hAnsi="宋体" w:hint="eastAsia"/>
-        </w:rPr>
-        <w:t>，获得三束功率相同的激光束，三束光束分别进入光纤耦合透镜</w:t>
-      </w:r>
-      <w:r>
-        <w:rPr>
-          <w:rFonts w:ascii="宋体" w:hAnsi="宋体" w:hint="eastAsia"/>
-        </w:rPr>
-        <w:t>8</w:t>
-      </w:r>
-      <w:r>
-        <w:rPr>
-          <w:rFonts w:ascii="宋体" w:hAnsi="宋体" w:hint="eastAsia"/>
-        </w:rPr>
-        <w:t>，得到一定发散角光束，经过凸透镜镜</w:t>
-      </w:r>
-      <w:r>
-        <w:rPr>
-          <w:rFonts w:ascii="宋体" w:hAnsi="宋体" w:hint="eastAsia"/>
-        </w:rPr>
-        <w:t>9</w:t>
-      </w:r>
-      <w:r>
-        <w:rPr>
-          <w:rFonts w:ascii="宋体" w:hAnsi="宋体" w:hint="eastAsia"/>
-        </w:rPr>
-        <w:t>变为平行光束，穿过微火工品爆轰温度场区域后，通过凸透镜镜</w:t>
-      </w:r>
-      <w:r>
-        <w:rPr>
-          <w:rFonts w:ascii="宋体" w:hAnsi="宋体" w:hint="eastAsia"/>
-        </w:rPr>
-        <w:t>11</w:t>
-      </w:r>
-      <w:r>
-        <w:rPr>
-          <w:rFonts w:ascii="宋体" w:hAnsi="宋体" w:hint="eastAsia"/>
-        </w:rPr>
-        <w:t>聚焦于刀口装置</w:t>
-      </w:r>
-      <w:r>
-        <w:rPr>
-          <w:rFonts w:ascii="宋体" w:hAnsi="宋体" w:hint="eastAsia"/>
-        </w:rPr>
-        <w:t>12</w:t>
-      </w:r>
-      <w:r>
-        <w:rPr>
-          <w:rFonts w:ascii="宋体" w:hAnsi="宋体" w:hint="eastAsia"/>
-        </w:rPr>
-        <w:t>处，三束光束分别进入高速摄像相机</w:t>
-      </w:r>
-      <w:r>
-        <w:rPr>
-          <w:rFonts w:ascii="宋体" w:hAnsi="宋体" w:hint="eastAsia"/>
-        </w:rPr>
-        <w:t>4</w:t>
-      </w:r>
-      <w:r>
-        <w:rPr>
-          <w:rFonts w:ascii="宋体" w:hAnsi="宋体" w:hint="eastAsia"/>
-        </w:rPr>
-        <w:t>、高速摄像相机</w:t>
-      </w:r>
-      <w:r>
-        <w:rPr>
-          <w:rFonts w:ascii="宋体" w:hAnsi="宋体" w:hint="eastAsia"/>
-        </w:rPr>
-        <w:t>6</w:t>
-      </w:r>
-      <w:r>
-        <w:rPr>
-          <w:rFonts w:ascii="宋体" w:hAnsi="宋体" w:hint="eastAsia"/>
-        </w:rPr>
-        <w:t>和高速摄像相机</w:t>
-      </w:r>
-      <w:r>
-        <w:rPr>
-          <w:rFonts w:ascii="宋体" w:hAnsi="宋体" w:hint="eastAsia"/>
-        </w:rPr>
-        <w:t>7</w:t>
-      </w:r>
-      <w:r>
-        <w:rPr>
-          <w:rFonts w:ascii="宋体" w:hAnsi="宋体" w:hint="eastAsia"/>
-        </w:rPr>
-        <w:t>，进行爆轰温度场纹影图像的采集，</w:t>
-      </w:r>
-      <w:r>
-        <w:rPr>
-          <w:rFonts w:ascii="宋体" w:hAnsi="宋体"/>
-        </w:rPr>
-        <w:t>并经</w:t>
-      </w:r>
-      <w:r>
-        <w:rPr>
-          <w:rFonts w:hint="eastAsia"/>
-        </w:rPr>
-        <w:t>PC</w:t>
-      </w:r>
-      <w:r>
-        <w:rPr>
-          <w:rFonts w:ascii="宋体" w:hAnsi="宋体" w:hint="eastAsia"/>
-        </w:rPr>
-        <w:t>端</w:t>
-      </w:r>
-      <w:r>
-        <w:rPr>
-          <w:rFonts w:ascii="宋体" w:hAnsi="宋体"/>
-        </w:rPr>
-        <w:t>数据处理模块</w:t>
-      </w:r>
-      <w:r>
-        <w:t>5</w:t>
-      </w:r>
-      <w:r>
-        <w:rPr>
-          <w:rFonts w:ascii="宋体" w:hAnsi="宋体" w:hint="eastAsia"/>
-        </w:rPr>
-        <w:t>进行</w:t>
-      </w:r>
-      <w:r>
-        <w:rPr>
-          <w:rFonts w:ascii="宋体" w:hAnsi="宋体"/>
-        </w:rPr>
-        <w:t>处理</w:t>
-      </w:r>
-      <w:r>
-        <w:rPr>
-          <w:rFonts w:ascii="宋体" w:hAnsi="宋体" w:hint="eastAsia"/>
-        </w:rPr>
-        <w:t>，</w:t>
-      </w:r>
-      <w:r>
-        <w:rPr>
-          <w:rFonts w:ascii="宋体" w:hAnsi="宋体"/>
-        </w:rPr>
-        <w:t>获得</w:t>
-      </w:r>
-      <w:r>
-        <w:rPr>
-          <w:rFonts w:ascii="宋体" w:hAnsi="宋体" w:hint="eastAsia"/>
-        </w:rPr>
-        <w:t>微火工品爆轰三维温度场。</w:t>
-      </w:r>
-    </w:p>
-    <w:p>
-      <w:pPr>
-        <w:ind w:firstLine="420"/>
-      </w:pPr>
-      <w:r>
-        <w:rPr>
-          <w:rFonts w:ascii="宋体" w:hAnsi="宋体" w:hint="eastAsia"/>
-        </w:rPr>
-        <w:t>本实施</w:t>
-      </w:r>
-      <w:r>
-        <w:rPr>
-          <w:rFonts w:ascii="宋体" w:hAnsi="宋体"/>
-        </w:rPr>
-        <w:t>例</w:t>
-      </w:r>
-      <w:r>
-        <w:rPr>
-          <w:rFonts w:ascii="宋体" w:hAnsi="宋体" w:hint="eastAsia"/>
-        </w:rPr>
-        <w:t>的微火工品爆轰温度场测试</w:t>
-      </w:r>
-      <w:r>
-        <w:rPr>
-          <w:rFonts w:ascii="宋体" w:hAnsi="宋体"/>
-        </w:rPr>
-        <w:t>及三维重构方法</w:t>
-      </w:r>
-      <w:r>
-        <w:rPr>
-          <w:rFonts w:ascii="宋体" w:hAnsi="宋体" w:hint="eastAsia"/>
-        </w:rPr>
-        <w:t>的具体配置和使用方法如下：</w:t>
-      </w:r>
-    </w:p>
-    <w:p>
-      <w:pPr>
-        <w:ind w:firstLine="403"/>
-      </w:pPr>
-      <w:r>
-        <w:rPr>
-          <w:rFonts w:ascii="宋体" w:hAnsi="宋体" w:hint="eastAsia"/>
-        </w:rPr>
-        <w:t>光纤耦合激光器</w:t>
-      </w:r>
-      <w:r>
-        <w:rPr>
-          <w:rFonts w:hint="eastAsia"/>
-        </w:rPr>
-        <w:t>1</w:t>
-      </w:r>
-      <w:r>
-        <w:rPr>
-          <w:rFonts w:ascii="宋体" w:hAnsi="宋体" w:hint="eastAsia"/>
-        </w:rPr>
-        <w:t>的</w:t>
-      </w:r>
-      <w:r>
-        <w:rPr>
-          <w:rFonts w:ascii="宋体" w:hAnsi="宋体"/>
-        </w:rPr>
-        <w:t>波长</w:t>
-      </w:r>
-      <w:r>
-        <w:rPr>
-          <w:rFonts w:ascii="宋体" w:hAnsi="宋体" w:hint="eastAsia"/>
-        </w:rPr>
-        <w:t>可以选择</w:t>
-      </w:r>
-      <w:r>
-        <w:rPr>
-          <w:rFonts w:hint="eastAsia"/>
-        </w:rPr>
-        <w:t>532nm</w:t>
-      </w:r>
-      <w:r>
-        <w:rPr>
-          <w:rFonts w:ascii="宋体" w:hAnsi="宋体" w:hint="eastAsia"/>
-        </w:rPr>
-        <w:t>、</w:t>
-      </w:r>
-      <w:r>
-        <w:t>632nm</w:t>
-      </w:r>
-      <w:r>
-        <w:rPr>
-          <w:rFonts w:ascii="宋体" w:hAnsi="宋体" w:hint="eastAsia"/>
-        </w:rPr>
-        <w:t>、</w:t>
-      </w:r>
-      <w:r>
-        <w:rPr>
-          <w:rFonts w:hint="eastAsia"/>
-        </w:rPr>
-        <w:t>980</w:t>
-      </w:r>
-      <w:r>
-        <w:t>nm</w:t>
-      </w:r>
-      <w:r>
-        <w:rPr>
-          <w:rFonts w:ascii="宋体" w:hAnsi="宋体" w:hint="eastAsia"/>
-        </w:rPr>
-        <w:t>、</w:t>
-      </w:r>
-      <w:r>
-        <w:t>1310nm</w:t>
-      </w:r>
-      <w:r>
-        <w:rPr>
-          <w:rFonts w:ascii="宋体" w:hAnsi="宋体" w:hint="eastAsia"/>
-        </w:rPr>
-        <w:t>、</w:t>
-      </w:r>
-      <w:r>
-        <w:t>1550nm</w:t>
-      </w:r>
-      <w:r>
-        <w:rPr>
-          <w:rFonts w:ascii="宋体" w:hAnsi="宋体" w:hint="eastAsia"/>
-        </w:rPr>
-        <w:t>等</w:t>
-      </w:r>
-      <w:r>
-        <w:rPr>
-          <w:rFonts w:ascii="宋体" w:hAnsi="宋体"/>
-        </w:rPr>
-        <w:t>，</w:t>
-      </w:r>
-      <w:r>
-        <w:rPr>
-          <w:rFonts w:ascii="宋体" w:hAnsi="宋体" w:hint="eastAsia"/>
-        </w:rPr>
-        <w:t>本实施</w:t>
-      </w:r>
-      <w:r>
-        <w:rPr>
-          <w:rFonts w:ascii="宋体" w:hAnsi="宋体"/>
-        </w:rPr>
-        <w:t>例</w:t>
-      </w:r>
-      <w:r>
-        <w:rPr>
-          <w:rFonts w:ascii="宋体" w:hAnsi="宋体" w:hint="eastAsia"/>
-        </w:rPr>
-        <w:t>采用</w:t>
-      </w:r>
-      <w:r>
-        <w:t>532</w:t>
-      </w:r>
-      <w:r>
-        <w:rPr>
-          <w:rFonts w:hint="eastAsia"/>
-        </w:rPr>
-        <w:t>nm</w:t>
-      </w:r>
-      <w:r>
-        <w:rPr>
-          <w:rFonts w:ascii="宋体" w:hAnsi="宋体" w:hint="eastAsia"/>
-        </w:rPr>
-        <w:t>波长进行</w:t>
-      </w:r>
-      <w:r>
-        <w:rPr>
-          <w:rFonts w:ascii="宋体" w:hAnsi="宋体"/>
-        </w:rPr>
-        <w:t>测量</w:t>
-      </w:r>
-      <w:r>
-        <w:rPr>
-          <w:rFonts w:ascii="宋体" w:hAnsi="宋体" w:hint="eastAsia"/>
-        </w:rPr>
-        <w:t>。</w:t>
-      </w:r>
-      <w:r>
-        <w:rPr>
-          <w:rFonts w:hint="eastAsia"/>
-        </w:rPr>
-        <w:t>1</w:t>
-      </w:r>
-      <w:r>
-        <w:t>×3</w:t>
-      </w:r>
-      <w:r>
-        <w:rPr>
-          <w:rFonts w:ascii="宋体" w:hAnsi="宋体" w:hint="eastAsia"/>
-        </w:rPr>
-        <w:t>光纤分束器</w:t>
-      </w:r>
-      <w:r>
-        <w:rPr>
-          <w:rFonts w:ascii="宋体" w:hAnsi="宋体" w:hint="eastAsia"/>
-        </w:rPr>
-        <w:t>2</w:t>
-      </w:r>
-      <w:r>
-        <w:rPr>
-          <w:rFonts w:ascii="宋体" w:hAnsi="宋体" w:hint="eastAsia"/>
-        </w:rPr>
-        <w:t>可以得到均匀光强的光束，保证获得纹影图像背景光一致，有利于后期数据处理。透射式纹影系统模块</w:t>
-      </w:r>
-      <w:r>
-        <w:rPr>
-          <w:rFonts w:ascii="宋体" w:hAnsi="宋体" w:hint="eastAsia"/>
-        </w:rPr>
-        <w:t>3</w:t>
-      </w:r>
-      <w:r>
-        <w:rPr>
-          <w:rFonts w:ascii="宋体" w:hAnsi="宋体" w:hint="eastAsia"/>
-        </w:rPr>
-        <w:t>中的光纤耦合透镜将光纤中的激光束按照一定的角度发散，形成均匀照度的激光束</w:t>
-      </w:r>
-      <w:r>
-        <w:rPr>
-          <w:rFonts w:ascii="宋体" w:hAnsi="宋体"/>
-        </w:rPr>
-        <w:t>。</w:t>
-      </w:r>
-      <w:r>
-        <w:rPr>
-          <w:rFonts w:ascii="宋体" w:hAnsi="宋体" w:hint="eastAsia"/>
-        </w:rPr>
-        <w:t>凸透镜镜</w:t>
-      </w:r>
-      <w:r>
-        <w:rPr>
-          <w:rFonts w:ascii="宋体" w:hAnsi="宋体" w:hint="eastAsia"/>
-        </w:rPr>
-        <w:t>9</w:t>
-      </w:r>
-      <w:r>
-        <w:rPr>
-          <w:rFonts w:ascii="宋体" w:hAnsi="宋体" w:hint="eastAsia"/>
-        </w:rPr>
-        <w:t>保证光束均匀透过被测对象，获得完整的纹影图像。刀口装置</w:t>
-      </w:r>
-      <w:r>
-        <w:rPr>
-          <w:rFonts w:ascii="宋体" w:hAnsi="宋体" w:hint="eastAsia"/>
-        </w:rPr>
-        <w:t>12</w:t>
-      </w:r>
-      <w:r>
-        <w:rPr>
-          <w:rFonts w:ascii="宋体" w:hAnsi="宋体" w:hint="eastAsia"/>
-        </w:rPr>
-        <w:t>，将阻挡经过测试对象并偏折向刀口的光束，保证获得均匀成像的纹影图像。高速摄像相机</w:t>
-      </w:r>
-      <w:r>
-        <w:rPr>
-          <w:rFonts w:ascii="宋体" w:hAnsi="宋体" w:hint="eastAsia"/>
-        </w:rPr>
-        <w:t>4</w:t>
-      </w:r>
-      <w:r>
-        <w:rPr>
-          <w:rFonts w:ascii="宋体" w:hAnsi="宋体" w:hint="eastAsia"/>
-        </w:rPr>
-        <w:t>、高速摄像相机</w:t>
-      </w:r>
-      <w:r>
-        <w:rPr>
-          <w:rFonts w:ascii="宋体" w:hAnsi="宋体" w:hint="eastAsia"/>
-        </w:rPr>
-        <w:t>6</w:t>
-      </w:r>
-      <w:r>
-        <w:rPr>
-          <w:rFonts w:ascii="宋体" w:hAnsi="宋体" w:hint="eastAsia"/>
-        </w:rPr>
-        <w:t>和高速摄像相机</w:t>
-      </w:r>
-      <w:r>
-        <w:rPr>
-          <w:rFonts w:ascii="宋体" w:hAnsi="宋体" w:hint="eastAsia"/>
-        </w:rPr>
-        <w:t>7</w:t>
-      </w:r>
-      <w:r>
-        <w:rPr>
-          <w:rFonts w:ascii="宋体" w:hAnsi="宋体" w:hint="eastAsia"/>
-        </w:rPr>
-        <w:t>，保证可以同步采集到毫秒级别</w:t>
-      </w:r>
-      <w:r>
-        <w:rPr>
-          <w:rFonts w:ascii="宋体" w:hAnsi="宋体" w:hint="eastAsia"/>
-        </w:rPr>
-        <w:t>的纹影成像图像。</w:t>
-      </w:r>
-      <w:r>
-        <w:rPr>
-          <w:rFonts w:hint="eastAsia"/>
-        </w:rPr>
-        <w:t>PC</w:t>
-      </w:r>
-      <w:r>
-        <w:rPr>
-          <w:rFonts w:ascii="宋体" w:hAnsi="宋体" w:hint="eastAsia"/>
-        </w:rPr>
-        <w:t>端数据处理模块</w:t>
-      </w:r>
-      <w:r>
-        <w:rPr>
-          <w:rFonts w:ascii="宋体" w:hAnsi="宋体" w:hint="eastAsia"/>
-        </w:rPr>
-        <w:t>5</w:t>
-      </w:r>
-      <w:r>
-        <w:rPr>
-          <w:rFonts w:hint="eastAsia"/>
-        </w:rPr>
-        <w:t xml:space="preserve"> </w:t>
-      </w:r>
-      <w:r>
-        <w:rPr>
-          <w:rFonts w:hint="eastAsia"/>
-        </w:rPr>
-        <w:t>，</w:t>
-      </w:r>
-      <w:r>
-        <w:rPr>
-          <w:rFonts w:ascii="宋体" w:hAnsi="宋体" w:hint="eastAsia"/>
-        </w:rPr>
-        <w:t>解算三路成像</w:t>
-      </w:r>
-      <w:r>
-        <w:rPr>
-          <w:rFonts w:ascii="宋体" w:hAnsi="宋体"/>
-        </w:rPr>
-        <w:t>纹影图像，</w:t>
-      </w:r>
-      <w:r>
-        <w:rPr>
-          <w:rFonts w:ascii="宋体" w:hAnsi="宋体" w:hint="eastAsia"/>
-        </w:rPr>
-        <w:t>主要包括：纹影图像采集、纹影图像选取、纹影图像滤波、计算粒子偏移量、计算各个区域对应的温度值、温度场三维重构等，最终</w:t>
-      </w:r>
-      <w:r>
-        <w:rPr>
-          <w:rFonts w:ascii="宋体" w:hAnsi="宋体"/>
-        </w:rPr>
-        <w:t>得到</w:t>
-      </w:r>
-      <w:r>
-        <w:rPr>
-          <w:rFonts w:ascii="宋体" w:hAnsi="宋体" w:hint="eastAsia"/>
-        </w:rPr>
-        <w:t>微火工品爆轰三维温度场</w:t>
-      </w:r>
-      <w:r>
-        <w:rPr>
-          <w:rFonts w:ascii="宋体" w:hAnsi="宋体"/>
-        </w:rPr>
-        <w:t>。</w:t>
-      </w:r>
-    </w:p>
-    <w:p>
-      <w:pPr>
-        <w:ind w:firstLine="403"/>
-        <w:rPr>
-          <w:rFonts w:ascii="宋体" w:hAnsi="宋体"/>
-        </w:rPr>
-      </w:pPr>
-      <w:r>
-        <w:t>由于</w:t>
-      </w:r>
-      <w:r>
-        <w:rPr>
-          <w:rFonts w:ascii="宋体" w:hAnsi="宋体" w:hint="eastAsia"/>
-        </w:rPr>
-        <w:t>透射式纹影系统</w:t>
-      </w:r>
-      <w:r>
-        <w:rPr>
-          <w:rFonts w:ascii="宋体" w:hAnsi="宋体" w:hint="eastAsia"/>
-        </w:rPr>
-        <w:t>是由</w:t>
-      </w:r>
-      <w:r>
-        <w:rPr>
-          <w:rFonts w:ascii="宋体" w:hAnsi="宋体" w:hint="eastAsia"/>
-        </w:rPr>
-        <w:t>被测对象引起光线偏移原来</w:t>
+          <w:rFonts w:ascii="宋体" w:hAnsi="宋体" w:hint="eastAsia"/>
+        </w:rPr>
+        <w:t>假设</w:t>
+      </w:r>
+      <w:r>
+        <w:rPr>
+          <w:rFonts w:ascii="宋体" w:hAnsi="宋体" w:hint="eastAsia"/>
+        </w:rPr>
+        <w:t>沿光轴</w:t>
       </w:r>
       <w:r>
         <w:rPr>
@@ -2923,19 +3170,21 @@
         <w:rPr>
           <w:rFonts w:ascii="宋体" w:hAnsi="宋体" w:hint="eastAsia"/>
         </w:rPr>
-        <w:t>方向进行纹影成像</w:t>
-      </w:r>
-      <w:r>
-        <w:rPr>
-          <w:rFonts w:ascii="宋体" w:hAnsi="宋体" w:hint="eastAsia"/>
-        </w:rPr>
-        <w:t>，</w:t>
-      </w:r>
-      <w:r>
-        <w:rPr>
-          <w:rFonts w:ascii="宋体" w:hAnsi="宋体" w:hint="eastAsia"/>
-        </w:rPr>
-        <w:t>当沿光轴方向为z轴，刀口面方向为x轴，垂直于刀口方向为y轴。</w:t>
+        <w:t>方向为z轴，刀口</w:t>
+      </w:r>
+      <w:proofErr w:type="gramStart"/>
+      <w:r>
+        <w:rPr>
+          <w:rFonts w:ascii="宋体" w:hAnsi="宋体" w:hint="eastAsia"/>
+        </w:rPr>
+        <w:t>面方向</w:t>
+      </w:r>
+      <w:proofErr w:type="gramEnd"/>
+      <w:r>
+        <w:rPr>
+          <w:rFonts w:ascii="宋体" w:hAnsi="宋体" w:hint="eastAsia"/>
+        </w:rPr>
+        <w:t>为x轴，垂直于刀口方向为y轴。</w:t>
       </w:r>
     </w:p>
     <w:p>
@@ -2995,19 +3244,24 @@
         </w:rPr>
         <w:t>为</w:t>
       </w:r>
+      <w:r>
+        <w:rPr>
+          <w:rFonts w:ascii="宋体" w:hAnsi="宋体" w:hint="eastAsia"/>
+        </w:rPr>
+        <w:t>：</w:t>
+      </w:r>
     </w:p>
     <w:p>
       <w:pPr>
         <w:jc w:val="center"/>
         <w:rPr>
-          <w:rFonts w:ascii="宋体" w:hAnsi="宋体" w:hint="eastAsia"/>
+          <w:rFonts w:ascii="宋体" w:hAnsi="宋体"/>
         </w:rPr>
       </w:pPr>
       <w:r>
         <w:rPr>
           <w:noProof/>
           <w:position w:val="-30"/>
-          <w:lang w:val="en-US" w:eastAsia="zh-CN"/>
         </w:rPr>
         <w:object w:dxaOrig="680" w:dyaOrig="680">
           <v:shapetype id="_x0000_t75" coordsize="21600,21600" o:spt="75" o:preferrelative="t" path="m@4@5l@4@11@9@11@9@5xe" filled="f" stroked="f">
@@ -3029,10 +3283,10 @@
             <v:path o:extrusionok="f" gradientshapeok="t" o:connecttype="rect"/>
             <o:lock v:ext="edit" aspectratio="t"/>
           </v:shapetype>
-          <v:shape id="_x0000_i1033" type="#_x0000_t75" style="width:34.5pt;height:34.15pt" o:ole="">
+          <v:shape id="_x0000_i1025" type="#_x0000_t75" style="width:34.5pt;height:34.15pt" o:ole="">
             <v:imagedata r:id="rId5" o:title=""/>
           </v:shape>
-          <o:OLEObject Type="Embed" ProgID="Equation.DSMT4" ShapeID="_x0000_i1033" DrawAspect="Content" ObjectID="_1642009901" r:id="rId6"/>
+          <o:OLEObject Type="Embed" ProgID="Equation.DSMT4" ShapeID="_x0000_i1025" DrawAspect="Content" ObjectID="_1642082701" r:id="rId6"/>
         </w:object>
       </w:r>
     </w:p>
@@ -3079,60 +3333,49 @@
         <w:rPr>
           <w:rFonts w:ascii="宋体" w:hAnsi="宋体" w:hint="eastAsia"/>
         </w:rPr>
-        <w:t>凸透镜镜11</w:t>
-      </w:r>
-      <w:r>
-        <w:rPr>
-          <w:rFonts w:ascii="宋体" w:hAnsi="宋体" w:hint="eastAsia"/>
-        </w:rPr>
-        <w:t>的焦距。</w:t>
+        <w:t>凸透镜镜11的焦距。</w:t>
       </w:r>
     </w:p>
     <w:p>
       <w:pPr>
         <w:ind w:firstLine="420"/>
-        <w:rPr>
-          <w:rFonts w:hint="eastAsia"/>
-        </w:rPr>
       </w:pPr>
       <w:r>
         <w:rPr>
           <w:rFonts w:ascii="宋体" w:eastAsia="宋体" w:hAnsi="宋体" w:cs="宋体" w:hint="eastAsia"/>
         </w:rPr>
-        <w:t>由</w:t>
+        <w:t>由光线折射几何理论，光的不均匀性所导致光的折射和弯曲程度与</w:t>
+      </w:r>
+      <w:r>
+        <w:rPr>
+          <w:rFonts w:hint="eastAsia"/>
+        </w:rPr>
+        <w:t>x</w:t>
       </w:r>
       <w:r>
         <w:rPr>
           <w:rFonts w:ascii="宋体" w:eastAsia="宋体" w:hAnsi="宋体" w:cs="宋体" w:hint="eastAsia"/>
         </w:rPr>
-        <w:t>光线折射几何理论，光的不均匀性所导致光的折射和弯曲程度与</w:t>
-      </w:r>
-      <w:r>
-        <w:rPr>
-          <w:rFonts w:hint="eastAsia"/>
-        </w:rPr>
-        <w:t>x</w:t>
+        <w:t>，</w:t>
+      </w:r>
+      <w:r>
+        <w:t>y</w:t>
       </w:r>
       <w:r>
         <w:rPr>
           <w:rFonts w:ascii="宋体" w:eastAsia="宋体" w:hAnsi="宋体" w:cs="宋体" w:hint="eastAsia"/>
         </w:rPr>
+        <w:t>平面内各自折射率梯度成正比。</w:t>
+      </w:r>
+      <w:r>
+        <w:t>所以</w:t>
+      </w:r>
+      <w:r>
+        <w:rPr>
+          <w:rFonts w:hint="eastAsia"/>
+        </w:rPr>
         <w:t>，</w:t>
       </w:r>
-      <w:r>
-        <w:t>y</w:t>
-      </w:r>
-      <w:r>
-        <w:rPr>
-          <w:rFonts w:ascii="宋体" w:eastAsia="宋体" w:hAnsi="宋体" w:cs="宋体" w:hint="eastAsia"/>
-        </w:rPr>
-        <w:t>平面内各自折射率梯度成正比。</w:t>
-      </w:r>
-    </w:p>
-    <w:p>
-      <w:pPr>
-        <w:ind w:firstLine="420"/>
-      </w:pPr>
       <w:r>
         <w:rPr>
           <w:rFonts w:ascii="宋体" w:eastAsia="宋体" w:hAnsi="宋体" w:cs="宋体" w:hint="eastAsia"/>
@@ -3197,10 +3440,10 @@
           <w:position w:val="-60"/>
         </w:rPr>
         <w:object w:dxaOrig="1380" w:dyaOrig="1320">
-          <v:shape id="_x0000_i1034" type="#_x0000_t75" style="width:69pt;height:66pt" o:ole="">
+          <v:shape id="_x0000_i1026" type="#_x0000_t75" style="width:69pt;height:66pt" o:ole="">
             <v:imagedata r:id="rId7" o:title=""/>
           </v:shape>
-          <o:OLEObject Type="Embed" ProgID="Equation.DSMT4" ShapeID="_x0000_i1034" DrawAspect="Content" ObjectID="_1642009902" r:id="rId8"/>
+          <o:OLEObject Type="Embed" ProgID="Equation.DSMT4" ShapeID="_x0000_i1026" DrawAspect="Content" ObjectID="_1642082702" r:id="rId8"/>
         </w:object>
       </w:r>
     </w:p>
@@ -3227,7 +3470,19 @@
         <w:rPr>
           <w:rFonts w:ascii="宋体" w:eastAsia="宋体" w:hAnsi="宋体" w:cs="宋体"/>
         </w:rPr>
-        <w:t>n为待测对象折射率</w:t>
+        <w:t>n为待测对象</w:t>
+      </w:r>
+      <w:r>
+        <w:rPr>
+          <w:rFonts w:ascii="宋体" w:eastAsia="宋体" w:hAnsi="宋体" w:cs="宋体"/>
+        </w:rPr>
+        <w:t>局部区域的</w:t>
+      </w:r>
+      <w:r>
+        <w:rPr>
+          <w:rFonts w:ascii="宋体" w:eastAsia="宋体" w:hAnsi="宋体" w:cs="宋体"/>
+        </w:rPr>
+        <w:t>折射率</w:t>
       </w:r>
       <w:r>
         <w:rPr>
@@ -3286,65 +3541,47 @@
         <w:rPr>
           <w:rFonts w:ascii="宋体" w:eastAsia="宋体" w:hAnsi="宋体" w:cs="宋体" w:hint="eastAsia"/>
         </w:rPr>
-        <w:t>间存在着简单的线性关系</w:t>
+        <w:t>间存在着简单的线性关系，格拉斯通</w:t>
+      </w:r>
+      <w:r>
+        <w:rPr>
+          <w:rFonts w:hint="eastAsia"/>
+        </w:rPr>
+        <w:t>-</w:t>
       </w:r>
       <w:r>
         <w:rPr>
           <w:rFonts w:ascii="宋体" w:eastAsia="宋体" w:hAnsi="宋体" w:cs="宋体" w:hint="eastAsia"/>
         </w:rPr>
-        <w:t>，</w:t>
+        <w:t>戴尔</w:t>
+      </w:r>
+      <w:r>
+        <w:rPr>
+          <w:rFonts w:hint="eastAsia"/>
+        </w:rPr>
+        <w:t>(</w:t>
+      </w:r>
+      <w:r>
+        <w:t>Gladstone-Dale</w:t>
+      </w:r>
+      <w:r>
+        <w:rPr>
+          <w:rFonts w:hint="eastAsia"/>
+        </w:rPr>
+        <w:t>)</w:t>
       </w:r>
       <w:r>
         <w:rPr>
           <w:rFonts w:ascii="宋体" w:eastAsia="宋体" w:hAnsi="宋体" w:cs="宋体" w:hint="eastAsia"/>
         </w:rPr>
-        <w:t>格拉斯通</w:t>
-      </w:r>
-      <w:r>
-        <w:rPr>
-          <w:rFonts w:hint="eastAsia"/>
-        </w:rPr>
-        <w:t>-</w:t>
-      </w:r>
-      <w:r>
-        <w:rPr>
-          <w:rFonts w:ascii="宋体" w:eastAsia="宋体" w:hAnsi="宋体" w:cs="宋体" w:hint="eastAsia"/>
-        </w:rPr>
-        <w:t>戴尔</w:t>
-      </w:r>
-      <w:r>
-        <w:rPr>
-          <w:rFonts w:hint="eastAsia"/>
-        </w:rPr>
-        <w:t>(</w:t>
-      </w:r>
-      <w:r>
-        <w:t>Gladstone-Dale</w:t>
-      </w:r>
-      <w:r>
-        <w:rPr>
-          <w:rFonts w:hint="eastAsia"/>
-        </w:rPr>
-        <w:t>)</w:t>
-      </w:r>
-      <w:r>
-        <w:rPr>
-          <w:rFonts w:ascii="宋体" w:eastAsia="宋体" w:hAnsi="宋体" w:cs="宋体" w:hint="eastAsia"/>
-        </w:rPr>
-        <w:t>公式</w:t>
-      </w:r>
-      <w:r>
-        <w:rPr>
-          <w:rFonts w:ascii="宋体" w:eastAsia="宋体" w:hAnsi="宋体" w:cs="宋体" w:hint="eastAsia"/>
-        </w:rPr>
-        <w:t>为：</w:t>
+        <w:t>公式为：</w:t>
       </w:r>
     </w:p>
     <w:p>
       <w:pPr>
         <w:jc w:val="center"/>
         <w:rPr>
-          <w:rFonts w:ascii="宋体" w:hAnsi="宋体" w:hint="eastAsia"/>
+          <w:rFonts w:ascii="宋体" w:hAnsi="宋体"/>
         </w:rPr>
       </w:pPr>
       <w:r>
@@ -3352,10 +3589,10 @@
           <w:position w:val="-10"/>
         </w:rPr>
         <w:object w:dxaOrig="999" w:dyaOrig="320">
-          <v:shape id="_x0000_i1035" type="#_x0000_t75" style="width:49.9pt;height:16.15pt" o:ole="">
+          <v:shape id="_x0000_i1027" type="#_x0000_t75" style="width:49.9pt;height:16.15pt" o:ole="">
             <v:imagedata r:id="rId9" o:title=""/>
           </v:shape>
-          <o:OLEObject Type="Embed" ProgID="Equation.DSMT4" ShapeID="_x0000_i1035" DrawAspect="Content" ObjectID="_1642009903" r:id="rId10"/>
+          <o:OLEObject Type="Embed" ProgID="Equation.DSMT4" ShapeID="_x0000_i1027" DrawAspect="Content" ObjectID="_1642082703" r:id="rId10"/>
         </w:object>
       </w:r>
     </w:p>
@@ -3456,14 +3693,26 @@
         <w:rPr>
           <w:rFonts w:ascii="宋体" w:eastAsia="宋体" w:hAnsi="宋体" w:cs="宋体" w:hint="eastAsia"/>
         </w:rPr>
-        <w:t>密度沿射流轴线分布的表达式为：</w:t>
+        <w:t>密度沿</w:t>
+      </w:r>
+      <w:r>
+        <w:rPr>
+          <w:rFonts w:ascii="宋体" w:eastAsia="宋体" w:hAnsi="宋体" w:cs="宋体" w:hint="eastAsia"/>
+        </w:rPr>
+        <w:t>激光光束</w:t>
+      </w:r>
+      <w:r>
+        <w:rPr>
+          <w:rFonts w:ascii="宋体" w:eastAsia="宋体" w:hAnsi="宋体" w:cs="宋体" w:hint="eastAsia"/>
+        </w:rPr>
+        <w:t>射流轴线分布的表达式为：</w:t>
       </w:r>
     </w:p>
     <w:p>
       <w:pPr>
         <w:jc w:val="center"/>
         <w:rPr>
-          <w:rFonts w:ascii="宋体" w:eastAsia="宋体" w:hAnsi="宋体" w:cs="宋体" w:hint="eastAsia"/>
+          <w:rFonts w:ascii="宋体" w:eastAsia="宋体" w:hAnsi="宋体" w:cs="宋体"/>
         </w:rPr>
       </w:pPr>
       <w:r>
@@ -3471,10 +3720,10 @@
           <w:position w:val="-30"/>
         </w:rPr>
         <w:object w:dxaOrig="1080" w:dyaOrig="680">
-          <v:shape id="_x0000_i1036" type="#_x0000_t75" style="width:54pt;height:34.15pt" o:ole="">
+          <v:shape id="_x0000_i1040" type="#_x0000_t75" style="width:54pt;height:34.15pt" o:ole="">
             <v:imagedata r:id="rId11" o:title=""/>
           </v:shape>
-          <o:OLEObject Type="Embed" ProgID="Equation.DSMT4" ShapeID="_x0000_i1036" DrawAspect="Content" ObjectID="_1642009904" r:id="rId12"/>
+          <o:OLEObject Type="Embed" ProgID="Equation.DSMT4" ShapeID="_x0000_i1040" DrawAspect="Content" ObjectID="_1642082704" r:id="rId12"/>
         </w:object>
       </w:r>
     </w:p>
@@ -3547,7 +3796,19 @@
         <w:rPr>
           <w:rFonts w:ascii="宋体" w:eastAsia="宋体" w:hAnsi="宋体" w:cs="宋体"/>
         </w:rPr>
-        <w:t>轴积分获得射流中心线的密度分布</w:t>
+        <w:t>轴积分获得</w:t>
+      </w:r>
+      <w:r>
+        <w:rPr>
+          <w:rFonts w:ascii="宋体" w:eastAsia="宋体" w:hAnsi="宋体" w:cs="宋体" w:hint="eastAsia"/>
+        </w:rPr>
+        <w:t>激光光束</w:t>
+      </w:r>
+      <w:r>
+        <w:rPr>
+          <w:rFonts w:ascii="宋体" w:eastAsia="宋体" w:hAnsi="宋体" w:cs="宋体"/>
+        </w:rPr>
+        <w:t>射流中心线的密度分布</w:t>
       </w:r>
       <w:r>
         <w:rPr>
@@ -3555,10 +3816,10 @@
           <w:position w:val="-10"/>
         </w:rPr>
         <w:object w:dxaOrig="520" w:dyaOrig="320">
-          <v:shape id="_x0000_i1037" type="#_x0000_t75" style="width:25.9pt;height:16.15pt" o:ole="">
+          <v:shape id="_x0000_i1029" type="#_x0000_t75" style="width:25.9pt;height:16.15pt" o:ole="">
             <v:imagedata r:id="rId13" o:title=""/>
           </v:shape>
-          <o:OLEObject Type="Embed" ProgID="Equation.DSMT4" ShapeID="_x0000_i1037" DrawAspect="Content" ObjectID="_1642009905" r:id="rId14"/>
+          <o:OLEObject Type="Embed" ProgID="Equation.DSMT4" ShapeID="_x0000_i1029" DrawAspect="Content" ObjectID="_1642082705" r:id="rId14"/>
         </w:object>
       </w:r>
       <w:r>
@@ -3573,10 +3834,10 @@
           <w:position w:val="-14"/>
         </w:rPr>
         <w:object w:dxaOrig="420" w:dyaOrig="380">
-          <v:shape id="_x0000_i1038" type="#_x0000_t75" style="width:21pt;height:19.15pt" o:ole="">
+          <v:shape id="_x0000_i1030" type="#_x0000_t75" style="width:21pt;height:19.15pt" o:ole="">
             <v:imagedata r:id="rId15" o:title=""/>
           </v:shape>
-          <o:OLEObject Type="Embed" ProgID="Equation.DSMT4" ShapeID="_x0000_i1038" DrawAspect="Content" ObjectID="_1642009906" r:id="rId16"/>
+          <o:OLEObject Type="Embed" ProgID="Equation.DSMT4" ShapeID="_x0000_i1030" DrawAspect="Content" ObjectID="_1642082706" r:id="rId16"/>
         </w:object>
       </w:r>
       <w:r>
@@ -3590,7 +3851,7 @@
       <w:pPr>
         <w:jc w:val="center"/>
         <w:rPr>
-          <w:rFonts w:ascii="宋体" w:eastAsia="宋体" w:hAnsi="宋体" w:cs="宋体" w:hint="eastAsia"/>
+          <w:rFonts w:ascii="宋体" w:eastAsia="宋体" w:hAnsi="宋体" w:cs="宋体"/>
         </w:rPr>
       </w:pPr>
       <w:r>
@@ -3598,10 +3859,10 @@
           <w:position w:val="-30"/>
         </w:rPr>
         <w:object w:dxaOrig="2980" w:dyaOrig="680">
-          <v:shape id="_x0000_i1039" type="#_x0000_t75" style="width:148.9pt;height:34.15pt" o:ole="">
+          <v:shape id="_x0000_i1038" type="#_x0000_t75" style="width:148.9pt;height:34.15pt" o:ole="">
             <v:imagedata r:id="rId17" o:title=""/>
           </v:shape>
-          <o:OLEObject Type="Embed" ProgID="Equation.DSMT4" ShapeID="_x0000_i1039" DrawAspect="Content" ObjectID="_1642009907" r:id="rId18"/>
+          <o:OLEObject Type="Embed" ProgID="Equation.DSMT4" ShapeID="_x0000_i1038" DrawAspect="Content" ObjectID="_1642082707" r:id="rId18"/>
         </w:object>
       </w:r>
     </w:p>
@@ -3628,13 +3889,7 @@
         <w:rPr>
           <w:rFonts w:ascii="宋体" w:eastAsia="宋体" w:hAnsi="宋体" w:cs="宋体" w:hint="eastAsia"/>
         </w:rPr>
-        <w:t>态参数之间的关系</w:t>
-      </w:r>
-      <w:r>
-        <w:rPr>
-          <w:rFonts w:ascii="宋体" w:eastAsia="宋体" w:hAnsi="宋体" w:cs="宋体" w:hint="eastAsia"/>
-        </w:rPr>
-        <w:t>为：</w:t>
+        <w:t>态参数之间的关系为：</w:t>
       </w:r>
     </w:p>
     <w:p>
@@ -3650,10 +3905,10 @@
           <w:position w:val="-10"/>
         </w:rPr>
         <w:object w:dxaOrig="980" w:dyaOrig="340">
-          <v:shape id="_x0000_i1040" type="#_x0000_t75" style="width:49.15pt;height:16.9pt" o:ole="">
+          <v:shape id="_x0000_i1032" type="#_x0000_t75" style="width:49.15pt;height:16.9pt" o:ole="">
             <v:imagedata r:id="rId19" o:title=""/>
           </v:shape>
-          <o:OLEObject Type="Embed" ProgID="Equation.DSMT4" ShapeID="_x0000_i1040" DrawAspect="Content" ObjectID="_1642009908" r:id="rId20"/>
+          <o:OLEObject Type="Embed" ProgID="Equation.DSMT4" ShapeID="_x0000_i1032" DrawAspect="Content" ObjectID="_1642082708" r:id="rId20"/>
         </w:object>
       </w:r>
     </w:p>
@@ -3665,61 +3920,55 @@
         <w:rPr>
           <w:rFonts w:ascii="宋体" w:eastAsia="宋体" w:hAnsi="宋体" w:cs="宋体" w:hint="eastAsia"/>
         </w:rPr>
-        <w:t>其</w:t>
+        <w:t>其中：</w:t>
+      </w:r>
+      <w:r>
+        <w:rPr>
+          <w:i/>
+        </w:rPr>
+        <w:t>P</w:t>
       </w:r>
       <w:r>
         <w:rPr>
           <w:rFonts w:ascii="宋体" w:eastAsia="宋体" w:hAnsi="宋体" w:cs="宋体" w:hint="eastAsia"/>
         </w:rPr>
-        <w:t>中：</w:t>
+        <w:t>为气体压强，</w:t>
       </w:r>
       <w:r>
         <w:rPr>
           <w:i/>
         </w:rPr>
-        <w:t>P</w:t>
+        <w:t>ρ</w:t>
       </w:r>
       <w:r>
         <w:rPr>
           <w:rFonts w:ascii="宋体" w:eastAsia="宋体" w:hAnsi="宋体" w:cs="宋体" w:hint="eastAsia"/>
         </w:rPr>
-        <w:t>为气体压强，</w:t>
-      </w:r>
-      <w:r>
-        <w:rPr>
+        <w:t>为密度，</w:t>
+      </w:r>
+      <w:r>
+        <w:rPr>
+          <w:rFonts w:hint="eastAsia"/>
+        </w:rPr>
+        <w:t>R</w:t>
+      </w:r>
+      <w:r>
+        <w:rPr>
+          <w:rFonts w:ascii="宋体" w:eastAsia="宋体" w:hAnsi="宋体" w:cs="宋体" w:hint="eastAsia"/>
+        </w:rPr>
+        <w:t>为气体常量，</w:t>
+      </w:r>
+      <w:r>
+        <w:rPr>
+          <w:rFonts w:hint="eastAsia"/>
           <w:i/>
         </w:rPr>
-        <w:t>ρ</w:t>
+        <w:t>T</w:t>
       </w:r>
       <w:r>
         <w:rPr>
           <w:rFonts w:ascii="宋体" w:eastAsia="宋体" w:hAnsi="宋体" w:cs="宋体" w:hint="eastAsia"/>
         </w:rPr>
-        <w:t>为密度，</w:t>
-      </w:r>
-      <w:r>
-        <w:rPr>
-          <w:rFonts w:hint="eastAsia"/>
-        </w:rPr>
-        <w:t>R</w:t>
-      </w:r>
-      <w:r>
-        <w:rPr>
-          <w:rFonts w:ascii="宋体" w:eastAsia="宋体" w:hAnsi="宋体" w:cs="宋体" w:hint="eastAsia"/>
-        </w:rPr>
-        <w:t>为气体常量，</w:t>
-      </w:r>
-      <w:r>
-        <w:rPr>
-          <w:rFonts w:hint="eastAsia"/>
-          <w:i/>
-        </w:rPr>
-        <w:t>T</w:t>
-      </w:r>
-      <w:r>
-        <w:rPr>
-          <w:rFonts w:ascii="宋体" w:eastAsia="宋体" w:hAnsi="宋体" w:cs="宋体" w:hint="eastAsia"/>
-        </w:rPr>
         <w:t>为温度（单位为开尔文）。</w:t>
       </w:r>
     </w:p>
@@ -3740,13 +3989,15 @@
         <w:rPr>
           <w:rFonts w:ascii="宋体" w:hAnsi="宋体" w:hint="eastAsia"/>
         </w:rPr>
-        <w:t>各个区域对应的温度值</w:t>
-      </w:r>
-      <w:r>
-        <w:rPr>
-          <w:rFonts w:ascii="宋体" w:hAnsi="宋体" w:hint="eastAsia"/>
-        </w:rPr>
-        <w:t>为：</w:t>
+        <w:t>各个区域</w:t>
+      </w:r>
+      <w:bookmarkStart w:id="0" w:name="_GoBack"/>
+      <w:bookmarkEnd w:id="0"/>
+      <w:r>
+        <w:rPr>
+          <w:rFonts w:ascii="宋体" w:hAnsi="宋体" w:hint="eastAsia"/>
+        </w:rPr>
+        <w:t>对应的温度值为：</w:t>
       </w:r>
     </w:p>
     <w:p>
@@ -3754,7 +4005,7 @@
         <w:ind w:firstLine="403"/>
         <w:jc w:val="center"/>
         <w:rPr>
-          <w:rFonts w:ascii="宋体" w:eastAsia="宋体" w:hAnsi="宋体" w:cs="宋体" w:hint="eastAsia"/>
+          <w:rFonts w:ascii="宋体" w:eastAsia="宋体" w:hAnsi="宋体" w:cs="宋体"/>
         </w:rPr>
       </w:pPr>
       <w:r>
@@ -3762,10 +4013,10 @@
           <w:position w:val="-50"/>
         </w:rPr>
         <w:object w:dxaOrig="3420" w:dyaOrig="880">
-          <v:shape id="_x0000_i1043" type="#_x0000_t75" style="width:171pt;height:43.9pt" o:ole="">
+          <v:shape id="_x0000_i1042" type="#_x0000_t75" style="width:171pt;height:43.9pt" o:ole="">
             <v:imagedata r:id="rId21" o:title=""/>
           </v:shape>
-          <o:OLEObject Type="Embed" ProgID="Equation.DSMT4" ShapeID="_x0000_i1043" DrawAspect="Content" ObjectID="_1642009909" r:id="rId22"/>
+          <o:OLEObject Type="Embed" ProgID="Equation.DSMT4" ShapeID="_x0000_i1042" DrawAspect="Content" ObjectID="_1642082709" r:id="rId22"/>
         </w:object>
       </w:r>
     </w:p>
@@ -3792,13 +4043,21 @@
         <w:rPr>
           <w:rFonts w:ascii="宋体" w:hAnsi="宋体" w:hint="eastAsia"/>
         </w:rPr>
-        <w:t>端数据处理</w:t>
-      </w:r>
-      <w:r>
-        <w:rPr>
-          <w:rFonts w:ascii="宋体" w:hAnsi="宋体" w:hint="eastAsia"/>
-        </w:rPr>
-        <w:t>的计算流程如图3所示。为了更加直观的显示微火工品爆轰温度场，采用反投影重建技术进行温度场的三维重构，可以</w:t>
+        <w:t>端数据处理的计算流程如图3所示。为了更加直观的显示</w:t>
+      </w:r>
+      <w:proofErr w:type="gramStart"/>
+      <w:r>
+        <w:rPr>
+          <w:rFonts w:ascii="宋体" w:hAnsi="宋体" w:hint="eastAsia"/>
+        </w:rPr>
+        <w:t>微火工</w:t>
+      </w:r>
+      <w:proofErr w:type="gramEnd"/>
+      <w:r>
+        <w:rPr>
+          <w:rFonts w:ascii="宋体" w:hAnsi="宋体" w:hint="eastAsia"/>
+        </w:rPr>
+        <w:t>品爆轰温度场，采用反投影重建技术进行温度场的三维重构，可以</w:t>
       </w:r>
       <w:r>
         <w:rPr>
@@ -3811,11 +4070,9 @@
       <w:pPr>
         <w:ind w:firstLine="403"/>
         <w:rPr>
-          <w:rFonts w:ascii="宋体" w:hAnsi="宋体" w:hint="eastAsia"/>
-        </w:rPr>
-      </w:pPr>
-      <w:bookmarkStart w:id="0" w:name="_GoBack"/>
-      <w:bookmarkEnd w:id="0"/>
+          <w:rFonts w:ascii="宋体" w:hAnsi="宋体"/>
+        </w:rPr>
+      </w:pPr>
     </w:p>
     <w:p>
       <w:pPr>
@@ -3843,7 +4100,7 @@
       </w:pPr>
       <w:r>
         <w:pict>
-          <v:shape id="_x0000_i1025" type="#_x0000_t75" style="width:390pt;height:293.25pt">
+          <v:shape id="_x0000_i1034" type="#_x0000_t75" style="width:390pt;height:293.25pt">
             <v:imagedata r:id="rId23" o:title=""/>
           </v:shape>
         </w:pict>
@@ -3869,10 +4126,10 @@
       </w:pPr>
       <w:r>
         <w:object w:dxaOrig="7891" w:dyaOrig="5851">
-          <v:shape id="_x0000_i1031" type="#_x0000_t75" style="width:394.5pt;height:292.5pt" o:ole="">
+          <v:shape id="_x0000_i1035" type="#_x0000_t75" style="width:394.5pt;height:292.5pt" o:ole="">
             <v:imagedata r:id="rId24" o:title=""/>
           </v:shape>
-          <o:OLEObject Type="Embed" ProgID="Visio.Drawing.15" ShapeID="_x0000_i1031" DrawAspect="Content" ObjectID="_1642009910" r:id="rId25"/>
+          <o:OLEObject Type="Embed" ProgID="Visio.Drawing.15" ShapeID="_x0000_i1035" DrawAspect="Content" ObjectID="_1642082710" r:id="rId25"/>
         </w:object>
       </w:r>
     </w:p>
@@ -3893,10 +4150,10 @@
     <w:p>
       <w:r>
         <w:object w:dxaOrig="10674" w:dyaOrig="3346">
-          <v:shape id="_x0000_i1044" type="#_x0000_t75" style="width:415.15pt;height:130.15pt" o:ole="">
+          <v:shape id="_x0000_i1036" type="#_x0000_t75" style="width:415.15pt;height:130.15pt" o:ole="">
             <v:imagedata r:id="rId26" o:title=""/>
           </v:shape>
-          <o:OLEObject Type="Embed" ProgID="Visio.Drawing.15" ShapeID="_x0000_i1044" DrawAspect="Content" ObjectID="_1642009911" r:id="rId27"/>
+          <o:OLEObject Type="Embed" ProgID="Visio.Drawing.15" ShapeID="_x0000_i1036" DrawAspect="Content" ObjectID="_1642082711" r:id="rId27"/>
         </w:object>
       </w:r>
     </w:p>
@@ -4091,7 +4348,7 @@
     <w:lsdException w:name="Table Web 2" w:semiHidden="1" w:unhideWhenUsed="1"/>
     <w:lsdException w:name="Table Web 3" w:semiHidden="1" w:unhideWhenUsed="1"/>
     <w:lsdException w:name="Balloon Text" w:semiHidden="1" w:unhideWhenUsed="1"/>
-    <w:lsdException w:name="Table Grid" w:semiHidden="1" w:uiPriority="39" w:unhideWhenUsed="1"/>
+    <w:lsdException w:name="Table Grid" w:uiPriority="39"/>
     <w:lsdException w:name="Table Theme" w:semiHidden="1" w:unhideWhenUsed="1"/>
     <w:lsdException w:name="Placeholder Text" w:semiHidden="1"/>
     <w:lsdException w:name="Light Shading" w:uiPriority="60"/>
@@ -4365,6 +4622,7 @@
   <w:style w:type="character" w:default="1" w:styleId="a0">
     <w:name w:val="Default Paragraph Font"/>
     <w:uiPriority w:val="1"/>
+    <w:semiHidden/>
     <w:unhideWhenUsed/>
   </w:style>
   <w:style w:type="table" w:default="1" w:styleId="a1">

</xml_diff>